<commit_message>
Updated report with latest code changes to xsh_prodco
</commit_message>
<xml_diff>
--- a/bbb-xinu/reports/Assignment 2 Report.docx
+++ b/bbb-xinu/reports/Assignment 2 Report.docx
@@ -242,21 +242,12 @@
         </w:rPr>
         <w:t xml:space="preserve">: </w:t>
       </w:r>
-      <w:proofErr w:type="spellStart"/>
-      <w:r>
-        <w:rPr>
-          <w:rFonts w:asciiTheme="minorHAnsi" w:hAnsiTheme="minorHAnsi" w:cs="Helvetica"/>
-          <w:color w:val="333333"/>
-        </w:rPr>
-        <w:t>prodcons</w:t>
-      </w:r>
-      <w:proofErr w:type="spellEnd"/>
-      <w:r>
-        <w:rPr>
-          <w:rFonts w:asciiTheme="minorHAnsi" w:hAnsiTheme="minorHAnsi" w:cs="Helvetica"/>
-          <w:color w:val="333333"/>
-        </w:rPr>
-        <w:t xml:space="preserve"> shell command output for count = 20</w:t>
+      <w:r>
+        <w:rPr>
+          <w:rFonts w:asciiTheme="minorHAnsi" w:hAnsiTheme="minorHAnsi" w:cs="Helvetica"/>
+          <w:color w:val="333333"/>
+        </w:rPr>
+        <w:t>prodcons shell command output for count = 20</w:t>
       </w:r>
     </w:p>
     <w:p>
@@ -1246,7 +1237,6 @@
           <w:color w:val="333333"/>
         </w:rPr>
       </w:pPr>
-      <w:proofErr w:type="spellStart"/>
       <w:r>
         <w:rPr>
           <w:rFonts w:asciiTheme="minorHAnsi" w:hAnsiTheme="minorHAnsi" w:cs="Helvetica"/>
@@ -1255,7 +1245,6 @@
         </w:rPr>
         <w:t>prodcons.h</w:t>
       </w:r>
-      <w:proofErr w:type="spellEnd"/>
     </w:p>
     <w:p>
       <w:pPr>
@@ -1274,95 +1263,47 @@
           <w:rFonts w:asciiTheme="minorHAnsi" w:hAnsiTheme="minorHAnsi" w:cs="Helvetica"/>
           <w:color w:val="333333"/>
         </w:rPr>
-        <w:t>#include &lt;</w:t>
-      </w:r>
-      <w:proofErr w:type="spellStart"/>
-      <w:r>
-        <w:rPr>
-          <w:rFonts w:asciiTheme="minorHAnsi" w:hAnsiTheme="minorHAnsi" w:cs="Helvetica"/>
-          <w:color w:val="333333"/>
-        </w:rPr>
-        <w:t>xinu.h</w:t>
-      </w:r>
-      <w:proofErr w:type="spellEnd"/>
-      <w:r>
-        <w:rPr>
-          <w:rFonts w:asciiTheme="minorHAnsi" w:hAnsiTheme="minorHAnsi" w:cs="Helvetica"/>
-          <w:color w:val="333333"/>
-        </w:rPr>
-        <w:t xml:space="preserve">&gt; </w:t>
-      </w:r>
-    </w:p>
-    <w:p>
-      <w:pPr>
-        <w:pStyle w:val="NormalWeb"/>
-        <w:shd w:val="clear" w:color="auto" w:fill="FFFFFF"/>
-        <w:spacing w:before="240" w:after="240" w:line="384" w:lineRule="atLeast"/>
-        <w:ind w:left="720"/>
-        <w:contextualSpacing/>
-        <w:rPr>
-          <w:rFonts w:asciiTheme="minorHAnsi" w:hAnsiTheme="minorHAnsi" w:cs="Helvetica"/>
-          <w:color w:val="333333"/>
-        </w:rPr>
-      </w:pPr>
-      <w:r>
-        <w:rPr>
-          <w:rFonts w:asciiTheme="minorHAnsi" w:hAnsiTheme="minorHAnsi" w:cs="Helvetica"/>
-          <w:color w:val="333333"/>
-        </w:rPr>
-        <w:t>#include &lt;</w:t>
-      </w:r>
-      <w:proofErr w:type="spellStart"/>
-      <w:r>
-        <w:rPr>
-          <w:rFonts w:asciiTheme="minorHAnsi" w:hAnsiTheme="minorHAnsi" w:cs="Helvetica"/>
-          <w:color w:val="333333"/>
-        </w:rPr>
-        <w:t>stddef.h</w:t>
-      </w:r>
-      <w:proofErr w:type="spellEnd"/>
-      <w:r>
-        <w:rPr>
-          <w:rFonts w:asciiTheme="minorHAnsi" w:hAnsiTheme="minorHAnsi" w:cs="Helvetica"/>
-          <w:color w:val="333333"/>
-        </w:rPr>
-        <w:t>&gt;</w:t>
-      </w:r>
-    </w:p>
-    <w:p>
-      <w:pPr>
-        <w:pStyle w:val="NormalWeb"/>
-        <w:shd w:val="clear" w:color="auto" w:fill="FFFFFF"/>
-        <w:spacing w:before="240" w:after="240" w:line="384" w:lineRule="atLeast"/>
-        <w:ind w:left="720"/>
-        <w:contextualSpacing/>
-        <w:rPr>
-          <w:rFonts w:asciiTheme="minorHAnsi" w:hAnsiTheme="minorHAnsi" w:cs="Helvetica"/>
-          <w:color w:val="333333"/>
-        </w:rPr>
-      </w:pPr>
-      <w:r>
-        <w:rPr>
-          <w:rFonts w:asciiTheme="minorHAnsi" w:hAnsiTheme="minorHAnsi" w:cs="Helvetica"/>
-          <w:color w:val="333333"/>
-        </w:rPr>
-        <w:t xml:space="preserve"> #include &lt;</w:t>
-      </w:r>
-      <w:proofErr w:type="spellStart"/>
-      <w:r>
-        <w:rPr>
-          <w:rFonts w:asciiTheme="minorHAnsi" w:hAnsiTheme="minorHAnsi" w:cs="Helvetica"/>
-          <w:color w:val="333333"/>
-        </w:rPr>
-        <w:t>stdio.h</w:t>
-      </w:r>
-      <w:proofErr w:type="spellEnd"/>
-      <w:r>
-        <w:rPr>
-          <w:rFonts w:asciiTheme="minorHAnsi" w:hAnsiTheme="minorHAnsi" w:cs="Helvetica"/>
-          <w:color w:val="333333"/>
-        </w:rPr>
-        <w:t xml:space="preserve">&gt;   </w:t>
+        <w:t xml:space="preserve">#include &lt;xinu.h&gt; </w:t>
+      </w:r>
+    </w:p>
+    <w:p>
+      <w:pPr>
+        <w:pStyle w:val="NormalWeb"/>
+        <w:shd w:val="clear" w:color="auto" w:fill="FFFFFF"/>
+        <w:spacing w:before="240" w:after="240" w:line="384" w:lineRule="atLeast"/>
+        <w:ind w:left="720"/>
+        <w:contextualSpacing/>
+        <w:rPr>
+          <w:rFonts w:asciiTheme="minorHAnsi" w:hAnsiTheme="minorHAnsi" w:cs="Helvetica"/>
+          <w:color w:val="333333"/>
+        </w:rPr>
+      </w:pPr>
+      <w:r>
+        <w:rPr>
+          <w:rFonts w:asciiTheme="minorHAnsi" w:hAnsiTheme="minorHAnsi" w:cs="Helvetica"/>
+          <w:color w:val="333333"/>
+        </w:rPr>
+        <w:t>#include &lt;stddef.h&gt;</w:t>
+      </w:r>
+    </w:p>
+    <w:p>
+      <w:pPr>
+        <w:pStyle w:val="NormalWeb"/>
+        <w:shd w:val="clear" w:color="auto" w:fill="FFFFFF"/>
+        <w:spacing w:before="240" w:after="240" w:line="384" w:lineRule="atLeast"/>
+        <w:ind w:left="720"/>
+        <w:contextualSpacing/>
+        <w:rPr>
+          <w:rFonts w:asciiTheme="minorHAnsi" w:hAnsiTheme="minorHAnsi" w:cs="Helvetica"/>
+          <w:color w:val="333333"/>
+        </w:rPr>
+      </w:pPr>
+      <w:r>
+        <w:rPr>
+          <w:rFonts w:asciiTheme="minorHAnsi" w:hAnsiTheme="minorHAnsi" w:cs="Helvetica"/>
+          <w:color w:val="333333"/>
+        </w:rPr>
+        <w:t xml:space="preserve"> #include &lt;stdio.h&gt;   </w:t>
       </w:r>
     </w:p>
     <w:p>
@@ -1410,37 +1351,12 @@
           <w:color w:val="333333"/>
         </w:rPr>
       </w:pPr>
-      <w:proofErr w:type="gramStart"/>
-      <w:r>
-        <w:rPr>
-          <w:rFonts w:asciiTheme="minorHAnsi" w:hAnsiTheme="minorHAnsi" w:cs="Helvetica"/>
-          <w:color w:val="333333"/>
-        </w:rPr>
-        <w:t>extern</w:t>
-      </w:r>
-      <w:proofErr w:type="gramEnd"/>
-      <w:r>
-        <w:rPr>
-          <w:rFonts w:asciiTheme="minorHAnsi" w:hAnsiTheme="minorHAnsi" w:cs="Helvetica"/>
-          <w:color w:val="333333"/>
-        </w:rPr>
-        <w:t xml:space="preserve"> </w:t>
-      </w:r>
-      <w:proofErr w:type="spellStart"/>
-      <w:r>
-        <w:rPr>
-          <w:rFonts w:asciiTheme="minorHAnsi" w:hAnsiTheme="minorHAnsi" w:cs="Helvetica"/>
-          <w:color w:val="333333"/>
-        </w:rPr>
-        <w:t>int</w:t>
-      </w:r>
-      <w:proofErr w:type="spellEnd"/>
-      <w:r>
-        <w:rPr>
-          <w:rFonts w:asciiTheme="minorHAnsi" w:hAnsiTheme="minorHAnsi" w:cs="Helvetica"/>
-          <w:color w:val="333333"/>
-        </w:rPr>
-        <w:t xml:space="preserve"> n; /*this is just declaration*/</w:t>
+      <w:r>
+        <w:rPr>
+          <w:rFonts w:asciiTheme="minorHAnsi" w:hAnsiTheme="minorHAnsi" w:cs="Helvetica"/>
+          <w:color w:val="333333"/>
+        </w:rPr>
+        <w:t>extern int n; /*this is just declaration*/</w:t>
       </w:r>
     </w:p>
     <w:p>
@@ -1488,37 +1404,12 @@
           <w:color w:val="333333"/>
         </w:rPr>
       </w:pPr>
-      <w:proofErr w:type="gramStart"/>
-      <w:r>
-        <w:rPr>
-          <w:rFonts w:asciiTheme="minorHAnsi" w:hAnsiTheme="minorHAnsi" w:cs="Helvetica"/>
-          <w:color w:val="333333"/>
-        </w:rPr>
-        <w:t>void</w:t>
-      </w:r>
-      <w:proofErr w:type="gramEnd"/>
-      <w:r>
-        <w:rPr>
-          <w:rFonts w:asciiTheme="minorHAnsi" w:hAnsiTheme="minorHAnsi" w:cs="Helvetica"/>
-          <w:color w:val="333333"/>
-        </w:rPr>
-        <w:t xml:space="preserve"> consumer(</w:t>
-      </w:r>
-      <w:proofErr w:type="spellStart"/>
-      <w:r>
-        <w:rPr>
-          <w:rFonts w:asciiTheme="minorHAnsi" w:hAnsiTheme="minorHAnsi" w:cs="Helvetica"/>
-          <w:color w:val="333333"/>
-        </w:rPr>
-        <w:t>int</w:t>
-      </w:r>
-      <w:proofErr w:type="spellEnd"/>
-      <w:r>
-        <w:rPr>
-          <w:rFonts w:asciiTheme="minorHAnsi" w:hAnsiTheme="minorHAnsi" w:cs="Helvetica"/>
-          <w:color w:val="333333"/>
-        </w:rPr>
-        <w:t xml:space="preserve"> count);</w:t>
+      <w:r>
+        <w:rPr>
+          <w:rFonts w:asciiTheme="minorHAnsi" w:hAnsiTheme="minorHAnsi" w:cs="Helvetica"/>
+          <w:color w:val="333333"/>
+        </w:rPr>
+        <w:t>void consumer(int count);</w:t>
       </w:r>
     </w:p>
     <w:p>
@@ -1533,37 +1424,12 @@
           <w:color w:val="333333"/>
         </w:rPr>
       </w:pPr>
-      <w:proofErr w:type="gramStart"/>
-      <w:r>
-        <w:rPr>
-          <w:rFonts w:asciiTheme="minorHAnsi" w:hAnsiTheme="minorHAnsi" w:cs="Helvetica"/>
-          <w:color w:val="333333"/>
-        </w:rPr>
-        <w:t>void</w:t>
-      </w:r>
-      <w:proofErr w:type="gramEnd"/>
-      <w:r>
-        <w:rPr>
-          <w:rFonts w:asciiTheme="minorHAnsi" w:hAnsiTheme="minorHAnsi" w:cs="Helvetica"/>
-          <w:color w:val="333333"/>
-        </w:rPr>
-        <w:t xml:space="preserve"> producer(</w:t>
-      </w:r>
-      <w:proofErr w:type="spellStart"/>
-      <w:r>
-        <w:rPr>
-          <w:rFonts w:asciiTheme="minorHAnsi" w:hAnsiTheme="minorHAnsi" w:cs="Helvetica"/>
-          <w:color w:val="333333"/>
-        </w:rPr>
-        <w:t>int</w:t>
-      </w:r>
-      <w:proofErr w:type="spellEnd"/>
-      <w:r>
-        <w:rPr>
-          <w:rFonts w:asciiTheme="minorHAnsi" w:hAnsiTheme="minorHAnsi" w:cs="Helvetica"/>
-          <w:color w:val="333333"/>
-        </w:rPr>
-        <w:t xml:space="preserve"> count);</w:t>
+      <w:r>
+        <w:rPr>
+          <w:rFonts w:asciiTheme="minorHAnsi" w:hAnsiTheme="minorHAnsi" w:cs="Helvetica"/>
+          <w:color w:val="333333"/>
+        </w:rPr>
+        <w:t>void producer(int count);</w:t>
       </w:r>
     </w:p>
     <w:p>
@@ -1593,7 +1459,6 @@
           <w:color w:val="333333"/>
         </w:rPr>
       </w:pPr>
-      <w:proofErr w:type="spellStart"/>
       <w:r>
         <w:rPr>
           <w:rFonts w:asciiTheme="minorHAnsi" w:hAnsiTheme="minorHAnsi" w:cs="Helvetica"/>
@@ -1610,7 +1475,6 @@
         </w:rPr>
         <w:t>c</w:t>
       </w:r>
-      <w:proofErr w:type="spellEnd"/>
     </w:p>
     <w:p>
       <w:pPr>
@@ -1629,23 +1493,7 @@
           <w:rFonts w:asciiTheme="minorHAnsi" w:hAnsiTheme="minorHAnsi" w:cs="Helvetica"/>
           <w:color w:val="333333"/>
         </w:rPr>
-        <w:t>#include &lt;</w:t>
-      </w:r>
-      <w:proofErr w:type="spellStart"/>
-      <w:r>
-        <w:rPr>
-          <w:rFonts w:asciiTheme="minorHAnsi" w:hAnsiTheme="minorHAnsi" w:cs="Helvetica"/>
-          <w:color w:val="333333"/>
-        </w:rPr>
-        <w:t>prodcons.h</w:t>
-      </w:r>
-      <w:proofErr w:type="spellEnd"/>
-      <w:r>
-        <w:rPr>
-          <w:rFonts w:asciiTheme="minorHAnsi" w:hAnsiTheme="minorHAnsi" w:cs="Helvetica"/>
-          <w:color w:val="333333"/>
-        </w:rPr>
-        <w:t>&gt;</w:t>
+        <w:t>#include &lt;prodcons.h&gt;</w:t>
       </w:r>
     </w:p>
     <w:p>
@@ -1678,39 +1526,7 @@
           <w:rFonts w:asciiTheme="minorHAnsi" w:hAnsiTheme="minorHAnsi" w:cs="Helvetica"/>
           <w:color w:val="333333"/>
         </w:rPr>
-        <w:t xml:space="preserve"> </w:t>
-      </w:r>
-      <w:proofErr w:type="gramStart"/>
-      <w:r>
-        <w:rPr>
-          <w:rFonts w:asciiTheme="minorHAnsi" w:hAnsiTheme="minorHAnsi" w:cs="Helvetica"/>
-          <w:color w:val="333333"/>
-        </w:rPr>
-        <w:t>void</w:t>
-      </w:r>
-      <w:proofErr w:type="gramEnd"/>
-      <w:r>
-        <w:rPr>
-          <w:rFonts w:asciiTheme="minorHAnsi" w:hAnsiTheme="minorHAnsi" w:cs="Helvetica"/>
-          <w:color w:val="333333"/>
-        </w:rPr>
-        <w:t xml:space="preserve"> producer(</w:t>
-      </w:r>
-      <w:proofErr w:type="spellStart"/>
-      <w:r>
-        <w:rPr>
-          <w:rFonts w:asciiTheme="minorHAnsi" w:hAnsiTheme="minorHAnsi" w:cs="Helvetica"/>
-          <w:color w:val="333333"/>
-        </w:rPr>
-        <w:t>int</w:t>
-      </w:r>
-      <w:proofErr w:type="spellEnd"/>
-      <w:r>
-        <w:rPr>
-          <w:rFonts w:asciiTheme="minorHAnsi" w:hAnsiTheme="minorHAnsi" w:cs="Helvetica"/>
-          <w:color w:val="333333"/>
-        </w:rPr>
-        <w:t xml:space="preserve"> count)</w:t>
+        <w:t xml:space="preserve"> void producer(int count)</w:t>
       </w:r>
     </w:p>
     <w:p>
@@ -1771,40 +1587,7 @@
           <w:color w:val="333333"/>
         </w:rPr>
         <w:tab/>
-      </w:r>
-      <w:proofErr w:type="spellStart"/>
-      <w:proofErr w:type="gramStart"/>
-      <w:r>
-        <w:rPr>
-          <w:rFonts w:asciiTheme="minorHAnsi" w:hAnsiTheme="minorHAnsi" w:cs="Helvetica"/>
-          <w:color w:val="333333"/>
-        </w:rPr>
-        <w:t>int</w:t>
-      </w:r>
-      <w:proofErr w:type="spellEnd"/>
-      <w:proofErr w:type="gramEnd"/>
-      <w:r>
-        <w:rPr>
-          <w:rFonts w:asciiTheme="minorHAnsi" w:hAnsiTheme="minorHAnsi" w:cs="Helvetica"/>
-          <w:color w:val="333333"/>
-        </w:rPr>
-        <w:t xml:space="preserve"> </w:t>
-      </w:r>
-      <w:proofErr w:type="spellStart"/>
-      <w:r>
-        <w:rPr>
-          <w:rFonts w:asciiTheme="minorHAnsi" w:hAnsiTheme="minorHAnsi" w:cs="Helvetica"/>
-          <w:color w:val="333333"/>
-        </w:rPr>
-        <w:t>i</w:t>
-      </w:r>
-      <w:proofErr w:type="spellEnd"/>
-      <w:r>
-        <w:rPr>
-          <w:rFonts w:asciiTheme="minorHAnsi" w:hAnsiTheme="minorHAnsi" w:cs="Helvetica"/>
-          <w:color w:val="333333"/>
-        </w:rPr>
-        <w:t>;</w:t>
+        <w:t>int i;</w:t>
       </w:r>
     </w:p>
     <w:p>
@@ -1825,63 +1608,7 @@
           <w:color w:val="333333"/>
         </w:rPr>
         <w:tab/>
-      </w:r>
-      <w:proofErr w:type="gramStart"/>
-      <w:r>
-        <w:rPr>
-          <w:rFonts w:asciiTheme="minorHAnsi" w:hAnsiTheme="minorHAnsi" w:cs="Helvetica"/>
-          <w:color w:val="333333"/>
-        </w:rPr>
-        <w:t>for(</w:t>
-      </w:r>
-      <w:proofErr w:type="spellStart"/>
-      <w:proofErr w:type="gramEnd"/>
-      <w:r>
-        <w:rPr>
-          <w:rFonts w:asciiTheme="minorHAnsi" w:hAnsiTheme="minorHAnsi" w:cs="Helvetica"/>
-          <w:color w:val="333333"/>
-        </w:rPr>
-        <w:t>i</w:t>
-      </w:r>
-      <w:proofErr w:type="spellEnd"/>
-      <w:r>
-        <w:rPr>
-          <w:rFonts w:asciiTheme="minorHAnsi" w:hAnsiTheme="minorHAnsi" w:cs="Helvetica"/>
-          <w:color w:val="333333"/>
-        </w:rPr>
-        <w:t xml:space="preserve"> = 1; </w:t>
-      </w:r>
-      <w:proofErr w:type="spellStart"/>
-      <w:r>
-        <w:rPr>
-          <w:rFonts w:asciiTheme="minorHAnsi" w:hAnsiTheme="minorHAnsi" w:cs="Helvetica"/>
-          <w:color w:val="333333"/>
-        </w:rPr>
-        <w:t>i</w:t>
-      </w:r>
-      <w:proofErr w:type="spellEnd"/>
-      <w:r>
-        <w:rPr>
-          <w:rFonts w:asciiTheme="minorHAnsi" w:hAnsiTheme="minorHAnsi" w:cs="Helvetica"/>
-          <w:color w:val="333333"/>
-        </w:rPr>
-        <w:t xml:space="preserve"> &lt;= count; </w:t>
-      </w:r>
-      <w:proofErr w:type="spellStart"/>
-      <w:r>
-        <w:rPr>
-          <w:rFonts w:asciiTheme="minorHAnsi" w:hAnsiTheme="minorHAnsi" w:cs="Helvetica"/>
-          <w:color w:val="333333"/>
-        </w:rPr>
-        <w:t>i</w:t>
-      </w:r>
-      <w:proofErr w:type="spellEnd"/>
-      <w:r>
-        <w:rPr>
-          <w:rFonts w:asciiTheme="minorHAnsi" w:hAnsiTheme="minorHAnsi" w:cs="Helvetica"/>
-          <w:color w:val="333333"/>
-        </w:rPr>
-        <w:t>++)</w:t>
+        <w:t>for(i = 1; i &lt;= count; i++)</w:t>
       </w:r>
     </w:p>
     <w:p>
@@ -1930,23 +1657,7 @@
           <w:color w:val="333333"/>
         </w:rPr>
         <w:tab/>
-        <w:t xml:space="preserve">n = </w:t>
-      </w:r>
-      <w:proofErr w:type="spellStart"/>
-      <w:r>
-        <w:rPr>
-          <w:rFonts w:asciiTheme="minorHAnsi" w:hAnsiTheme="minorHAnsi" w:cs="Helvetica"/>
-          <w:color w:val="333333"/>
-        </w:rPr>
-        <w:t>i</w:t>
-      </w:r>
-      <w:proofErr w:type="spellEnd"/>
-      <w:r>
-        <w:rPr>
-          <w:rFonts w:asciiTheme="minorHAnsi" w:hAnsiTheme="minorHAnsi" w:cs="Helvetica"/>
-          <w:color w:val="333333"/>
-        </w:rPr>
-        <w:t>;</w:t>
+        <w:t>n = i;</w:t>
       </w:r>
     </w:p>
     <w:p>
@@ -1974,47 +1685,7 @@
           <w:color w:val="333333"/>
         </w:rPr>
         <w:tab/>
-      </w:r>
-      <w:proofErr w:type="spellStart"/>
-      <w:proofErr w:type="gramStart"/>
-      <w:r>
-        <w:rPr>
-          <w:rFonts w:asciiTheme="minorHAnsi" w:hAnsiTheme="minorHAnsi" w:cs="Helvetica"/>
-          <w:color w:val="333333"/>
-        </w:rPr>
-        <w:t>printf</w:t>
-      </w:r>
-      <w:proofErr w:type="spellEnd"/>
-      <w:r>
-        <w:rPr>
-          <w:rFonts w:asciiTheme="minorHAnsi" w:hAnsiTheme="minorHAnsi" w:cs="Helvetica"/>
-          <w:color w:val="333333"/>
-        </w:rPr>
-        <w:t>(</w:t>
-      </w:r>
-      <w:proofErr w:type="gramEnd"/>
-      <w:r>
-        <w:rPr>
-          <w:rFonts w:asciiTheme="minorHAnsi" w:hAnsiTheme="minorHAnsi" w:cs="Helvetica"/>
-          <w:color w:val="333333"/>
-        </w:rPr>
-        <w:t>"produced: %d \</w:t>
-      </w:r>
-      <w:proofErr w:type="spellStart"/>
-      <w:r>
-        <w:rPr>
-          <w:rFonts w:asciiTheme="minorHAnsi" w:hAnsiTheme="minorHAnsi" w:cs="Helvetica"/>
-          <w:color w:val="333333"/>
-        </w:rPr>
-        <w:t>n",n</w:t>
-      </w:r>
-      <w:proofErr w:type="spellEnd"/>
-      <w:r>
-        <w:rPr>
-          <w:rFonts w:asciiTheme="minorHAnsi" w:hAnsiTheme="minorHAnsi" w:cs="Helvetica"/>
-          <w:color w:val="333333"/>
-        </w:rPr>
-        <w:t>);</w:t>
+        <w:t>printf("produced: %d \n",n);</w:t>
       </w:r>
     </w:p>
     <w:p>
@@ -2071,7 +1742,6 @@
           <w:color w:val="333333"/>
         </w:rPr>
       </w:pPr>
-      <w:proofErr w:type="spellStart"/>
       <w:r>
         <w:rPr>
           <w:rFonts w:asciiTheme="minorHAnsi" w:hAnsiTheme="minorHAnsi" w:cs="Helvetica"/>
@@ -2081,87 +1751,45 @@
         <w:lastRenderedPageBreak/>
         <w:t>consume.c</w:t>
       </w:r>
-      <w:proofErr w:type="spellEnd"/>
-    </w:p>
-    <w:p>
-      <w:pPr>
-        <w:pStyle w:val="NormalWeb"/>
-        <w:shd w:val="clear" w:color="auto" w:fill="FFFFFF"/>
-        <w:spacing w:before="240" w:after="240" w:line="384" w:lineRule="atLeast"/>
-        <w:ind w:left="720"/>
-        <w:contextualSpacing/>
-        <w:rPr>
-          <w:rFonts w:asciiTheme="minorHAnsi" w:hAnsiTheme="minorHAnsi" w:cs="Helvetica"/>
-          <w:color w:val="333333"/>
-        </w:rPr>
-      </w:pPr>
-      <w:r>
-        <w:rPr>
-          <w:rFonts w:asciiTheme="minorHAnsi" w:hAnsiTheme="minorHAnsi" w:cs="Helvetica"/>
-          <w:color w:val="333333"/>
-        </w:rPr>
-        <w:t>#include &lt;</w:t>
-      </w:r>
-      <w:proofErr w:type="spellStart"/>
-      <w:r>
-        <w:rPr>
-          <w:rFonts w:asciiTheme="minorHAnsi" w:hAnsiTheme="minorHAnsi" w:cs="Helvetica"/>
-          <w:color w:val="333333"/>
-        </w:rPr>
-        <w:t>prodcons.h</w:t>
-      </w:r>
-      <w:proofErr w:type="spellEnd"/>
-      <w:r>
-        <w:rPr>
-          <w:rFonts w:asciiTheme="minorHAnsi" w:hAnsiTheme="minorHAnsi" w:cs="Helvetica"/>
-          <w:color w:val="333333"/>
-        </w:rPr>
-        <w:t>&gt;</w:t>
-      </w:r>
-    </w:p>
-    <w:p>
-      <w:pPr>
-        <w:pStyle w:val="NormalWeb"/>
-        <w:shd w:val="clear" w:color="auto" w:fill="FFFFFF"/>
-        <w:spacing w:before="240" w:after="240" w:line="384" w:lineRule="atLeast"/>
-        <w:ind w:left="720"/>
-        <w:contextualSpacing/>
-        <w:rPr>
-          <w:rFonts w:asciiTheme="minorHAnsi" w:hAnsiTheme="minorHAnsi" w:cs="Helvetica"/>
-          <w:color w:val="333333"/>
-        </w:rPr>
-      </w:pPr>
-      <w:proofErr w:type="gramStart"/>
-      <w:r>
-        <w:rPr>
-          <w:rFonts w:asciiTheme="minorHAnsi" w:hAnsiTheme="minorHAnsi" w:cs="Helvetica"/>
-          <w:color w:val="333333"/>
-        </w:rPr>
-        <w:t>void</w:t>
-      </w:r>
-      <w:proofErr w:type="gramEnd"/>
-      <w:r>
-        <w:rPr>
-          <w:rFonts w:asciiTheme="minorHAnsi" w:hAnsiTheme="minorHAnsi" w:cs="Helvetica"/>
-          <w:color w:val="333333"/>
-        </w:rPr>
-        <w:t xml:space="preserve"> consumer(</w:t>
-      </w:r>
-      <w:proofErr w:type="spellStart"/>
-      <w:r>
-        <w:rPr>
-          <w:rFonts w:asciiTheme="minorHAnsi" w:hAnsiTheme="minorHAnsi" w:cs="Helvetica"/>
-          <w:color w:val="333333"/>
-        </w:rPr>
-        <w:t>int</w:t>
-      </w:r>
-      <w:proofErr w:type="spellEnd"/>
-      <w:r>
-        <w:rPr>
-          <w:rFonts w:asciiTheme="minorHAnsi" w:hAnsiTheme="minorHAnsi" w:cs="Helvetica"/>
-          <w:color w:val="333333"/>
-        </w:rPr>
-        <w:t xml:space="preserve"> count)</w:t>
+    </w:p>
+    <w:p>
+      <w:pPr>
+        <w:pStyle w:val="NormalWeb"/>
+        <w:shd w:val="clear" w:color="auto" w:fill="FFFFFF"/>
+        <w:spacing w:before="240" w:after="240" w:line="384" w:lineRule="atLeast"/>
+        <w:ind w:left="720"/>
+        <w:contextualSpacing/>
+        <w:rPr>
+          <w:rFonts w:asciiTheme="minorHAnsi" w:hAnsiTheme="minorHAnsi" w:cs="Helvetica"/>
+          <w:color w:val="333333"/>
+        </w:rPr>
+      </w:pPr>
+      <w:r>
+        <w:rPr>
+          <w:rFonts w:asciiTheme="minorHAnsi" w:hAnsiTheme="minorHAnsi" w:cs="Helvetica"/>
+          <w:color w:val="333333"/>
+        </w:rPr>
+        <w:t>#include &lt;prodcons.h&gt;</w:t>
+      </w:r>
+    </w:p>
+    <w:p>
+      <w:pPr>
+        <w:pStyle w:val="NormalWeb"/>
+        <w:shd w:val="clear" w:color="auto" w:fill="FFFFFF"/>
+        <w:spacing w:before="240" w:after="240" w:line="384" w:lineRule="atLeast"/>
+        <w:ind w:left="720"/>
+        <w:contextualSpacing/>
+        <w:rPr>
+          <w:rFonts w:asciiTheme="minorHAnsi" w:hAnsiTheme="minorHAnsi" w:cs="Helvetica"/>
+          <w:color w:val="333333"/>
+        </w:rPr>
+      </w:pPr>
+      <w:r>
+        <w:rPr>
+          <w:rFonts w:asciiTheme="minorHAnsi" w:hAnsiTheme="minorHAnsi" w:cs="Helvetica"/>
+          <w:color w:val="333333"/>
+        </w:rPr>
+        <w:t>void consumer(int count)</w:t>
       </w:r>
     </w:p>
     <w:p>
@@ -2203,132 +1831,68 @@
           <w:color w:val="333333"/>
         </w:rPr>
       </w:pPr>
-      <w:proofErr w:type="gramStart"/>
-      <w:r>
-        <w:rPr>
-          <w:rFonts w:asciiTheme="minorHAnsi" w:hAnsiTheme="minorHAnsi" w:cs="Helvetica"/>
-          <w:color w:val="333333"/>
-        </w:rPr>
-        <w:t>while</w:t>
-      </w:r>
-      <w:proofErr w:type="gramEnd"/>
-      <w:r>
-        <w:rPr>
-          <w:rFonts w:asciiTheme="minorHAnsi" w:hAnsiTheme="minorHAnsi" w:cs="Helvetica"/>
-          <w:color w:val="333333"/>
-        </w:rPr>
-        <w:t xml:space="preserve"> (1){</w:t>
-      </w:r>
-    </w:p>
-    <w:p>
-      <w:pPr>
-        <w:pStyle w:val="NormalWeb"/>
-        <w:shd w:val="clear" w:color="auto" w:fill="FFFFFF"/>
-        <w:spacing w:before="240" w:after="240" w:line="384" w:lineRule="atLeast"/>
-        <w:ind w:left="720"/>
-        <w:contextualSpacing/>
-        <w:rPr>
-          <w:rFonts w:asciiTheme="minorHAnsi" w:hAnsiTheme="minorHAnsi" w:cs="Helvetica"/>
-          <w:color w:val="333333"/>
-        </w:rPr>
-      </w:pPr>
-      <w:r>
-        <w:rPr>
-          <w:rFonts w:asciiTheme="minorHAnsi" w:hAnsiTheme="minorHAnsi" w:cs="Helvetica"/>
-          <w:color w:val="333333"/>
-        </w:rPr>
-        <w:tab/>
-      </w:r>
-      <w:r>
-        <w:rPr>
-          <w:rFonts w:asciiTheme="minorHAnsi" w:hAnsiTheme="minorHAnsi" w:cs="Helvetica"/>
-          <w:color w:val="333333"/>
-        </w:rPr>
-        <w:tab/>
-      </w:r>
-      <w:proofErr w:type="spellStart"/>
-      <w:proofErr w:type="gramStart"/>
-      <w:r>
-        <w:rPr>
-          <w:rFonts w:asciiTheme="minorHAnsi" w:hAnsiTheme="minorHAnsi" w:cs="Helvetica"/>
-          <w:color w:val="333333"/>
-        </w:rPr>
-        <w:t>printf</w:t>
-      </w:r>
-      <w:proofErr w:type="spellEnd"/>
-      <w:r>
-        <w:rPr>
-          <w:rFonts w:asciiTheme="minorHAnsi" w:hAnsiTheme="minorHAnsi" w:cs="Helvetica"/>
-          <w:color w:val="333333"/>
-        </w:rPr>
-        <w:t>(</w:t>
-      </w:r>
-      <w:proofErr w:type="gramEnd"/>
-      <w:r>
-        <w:rPr>
-          <w:rFonts w:asciiTheme="minorHAnsi" w:hAnsiTheme="minorHAnsi" w:cs="Helvetica"/>
-          <w:color w:val="333333"/>
-        </w:rPr>
-        <w:t>"consumed: %d \</w:t>
-      </w:r>
-      <w:proofErr w:type="spellStart"/>
-      <w:r>
-        <w:rPr>
-          <w:rFonts w:asciiTheme="minorHAnsi" w:hAnsiTheme="minorHAnsi" w:cs="Helvetica"/>
-          <w:color w:val="333333"/>
-        </w:rPr>
-        <w:t>n",n</w:t>
-      </w:r>
-      <w:proofErr w:type="spellEnd"/>
-      <w:r>
-        <w:rPr>
-          <w:rFonts w:asciiTheme="minorHAnsi" w:hAnsiTheme="minorHAnsi" w:cs="Helvetica"/>
-          <w:color w:val="333333"/>
-        </w:rPr>
-        <w:t>);</w:t>
-      </w:r>
-    </w:p>
-    <w:p>
-      <w:pPr>
-        <w:pStyle w:val="NormalWeb"/>
-        <w:shd w:val="clear" w:color="auto" w:fill="FFFFFF"/>
-        <w:spacing w:before="240" w:after="240" w:line="384" w:lineRule="atLeast"/>
-        <w:ind w:left="720"/>
-        <w:contextualSpacing/>
-        <w:rPr>
-          <w:rFonts w:asciiTheme="minorHAnsi" w:hAnsiTheme="minorHAnsi" w:cs="Helvetica"/>
-          <w:color w:val="333333"/>
-        </w:rPr>
-      </w:pPr>
-      <w:r>
-        <w:rPr>
-          <w:rFonts w:asciiTheme="minorHAnsi" w:hAnsiTheme="minorHAnsi" w:cs="Helvetica"/>
-          <w:color w:val="333333"/>
-        </w:rPr>
-        <w:tab/>
-      </w:r>
-      <w:r>
-        <w:rPr>
-          <w:rFonts w:asciiTheme="minorHAnsi" w:hAnsiTheme="minorHAnsi" w:cs="Helvetica"/>
-          <w:color w:val="333333"/>
-        </w:rPr>
-        <w:tab/>
-      </w:r>
-      <w:proofErr w:type="gramStart"/>
-      <w:r>
-        <w:rPr>
-          <w:rFonts w:asciiTheme="minorHAnsi" w:hAnsiTheme="minorHAnsi" w:cs="Helvetica"/>
-          <w:color w:val="333333"/>
-        </w:rPr>
-        <w:t>if</w:t>
-      </w:r>
-      <w:proofErr w:type="gramEnd"/>
-      <w:r>
-        <w:rPr>
-          <w:rFonts w:asciiTheme="minorHAnsi" w:hAnsiTheme="minorHAnsi" w:cs="Helvetica"/>
-          <w:color w:val="333333"/>
-        </w:rPr>
-        <w:t xml:space="preserve"> ( n == count){</w:t>
+      <w:r>
+        <w:rPr>
+          <w:rFonts w:asciiTheme="minorHAnsi" w:hAnsiTheme="minorHAnsi" w:cs="Helvetica"/>
+          <w:color w:val="333333"/>
+        </w:rPr>
+        <w:t>while (1){</w:t>
+      </w:r>
+    </w:p>
+    <w:p>
+      <w:pPr>
+        <w:pStyle w:val="NormalWeb"/>
+        <w:shd w:val="clear" w:color="auto" w:fill="FFFFFF"/>
+        <w:spacing w:before="240" w:after="240" w:line="384" w:lineRule="atLeast"/>
+        <w:ind w:left="720"/>
+        <w:contextualSpacing/>
+        <w:rPr>
+          <w:rFonts w:asciiTheme="minorHAnsi" w:hAnsiTheme="minorHAnsi" w:cs="Helvetica"/>
+          <w:color w:val="333333"/>
+        </w:rPr>
+      </w:pPr>
+      <w:r>
+        <w:rPr>
+          <w:rFonts w:asciiTheme="minorHAnsi" w:hAnsiTheme="minorHAnsi" w:cs="Helvetica"/>
+          <w:color w:val="333333"/>
+        </w:rPr>
+        <w:tab/>
+      </w:r>
+      <w:r>
+        <w:rPr>
+          <w:rFonts w:asciiTheme="minorHAnsi" w:hAnsiTheme="minorHAnsi" w:cs="Helvetica"/>
+          <w:color w:val="333333"/>
+        </w:rPr>
+        <w:tab/>
+        <w:t>printf("consumed: %d \n",n);</w:t>
+      </w:r>
+    </w:p>
+    <w:p>
+      <w:pPr>
+        <w:pStyle w:val="NormalWeb"/>
+        <w:shd w:val="clear" w:color="auto" w:fill="FFFFFF"/>
+        <w:spacing w:before="240" w:after="240" w:line="384" w:lineRule="atLeast"/>
+        <w:ind w:left="720"/>
+        <w:contextualSpacing/>
+        <w:rPr>
+          <w:rFonts w:asciiTheme="minorHAnsi" w:hAnsiTheme="minorHAnsi" w:cs="Helvetica"/>
+          <w:color w:val="333333"/>
+        </w:rPr>
+      </w:pPr>
+      <w:r>
+        <w:rPr>
+          <w:rFonts w:asciiTheme="minorHAnsi" w:hAnsiTheme="minorHAnsi" w:cs="Helvetica"/>
+          <w:color w:val="333333"/>
+        </w:rPr>
+        <w:tab/>
+      </w:r>
+      <w:r>
+        <w:rPr>
+          <w:rFonts w:asciiTheme="minorHAnsi" w:hAnsiTheme="minorHAnsi" w:cs="Helvetica"/>
+          <w:color w:val="333333"/>
+        </w:rPr>
+        <w:tab/>
+        <w:t>if ( n == count){</w:t>
       </w:r>
     </w:p>
     <w:p>
@@ -2343,21 +1907,12 @@
           <w:color w:val="333333"/>
         </w:rPr>
       </w:pPr>
-      <w:proofErr w:type="gramStart"/>
-      <w:r>
-        <w:rPr>
-          <w:rFonts w:asciiTheme="minorHAnsi" w:hAnsiTheme="minorHAnsi" w:cs="Helvetica"/>
-          <w:color w:val="333333"/>
-        </w:rPr>
-        <w:t>break</w:t>
-      </w:r>
-      <w:proofErr w:type="gramEnd"/>
-      <w:r>
-        <w:rPr>
-          <w:rFonts w:asciiTheme="minorHAnsi" w:hAnsiTheme="minorHAnsi" w:cs="Helvetica"/>
-          <w:color w:val="333333"/>
-        </w:rPr>
-        <w:t>;</w:t>
+      <w:r>
+        <w:rPr>
+          <w:rFonts w:asciiTheme="minorHAnsi" w:hAnsiTheme="minorHAnsi" w:cs="Helvetica"/>
+          <w:color w:val="333333"/>
+        </w:rPr>
+        <w:t>break;</w:t>
       </w:r>
     </w:p>
     <w:p>
@@ -2442,7 +1997,6 @@
           <w:color w:val="333333"/>
         </w:rPr>
       </w:pPr>
-      <w:proofErr w:type="spellStart"/>
       <w:r>
         <w:rPr>
           <w:rFonts w:asciiTheme="minorHAnsi" w:hAnsiTheme="minorHAnsi" w:cs="Helvetica"/>
@@ -2451,86 +2005,65 @@
         </w:rPr>
         <w:t>xsh_prodcons.c</w:t>
       </w:r>
-      <w:proofErr w:type="spellEnd"/>
-    </w:p>
-    <w:p>
-      <w:pPr>
-        <w:pStyle w:val="NormalWeb"/>
-        <w:shd w:val="clear" w:color="auto" w:fill="FFFFFF"/>
-        <w:spacing w:before="240" w:after="240" w:line="384" w:lineRule="atLeast"/>
-        <w:ind w:left="720"/>
-        <w:contextualSpacing/>
-        <w:rPr>
-          <w:rFonts w:asciiTheme="minorHAnsi" w:hAnsiTheme="minorHAnsi" w:cs="Helvetica"/>
-          <w:color w:val="333333"/>
-        </w:rPr>
-      </w:pPr>
-      <w:r>
-        <w:rPr>
-          <w:rFonts w:asciiTheme="minorHAnsi" w:hAnsiTheme="minorHAnsi" w:cs="Helvetica"/>
-          <w:color w:val="333333"/>
-        </w:rPr>
-        <w:t>#include &lt;</w:t>
-      </w:r>
-      <w:proofErr w:type="spellStart"/>
-      <w:r>
-        <w:rPr>
-          <w:rFonts w:asciiTheme="minorHAnsi" w:hAnsiTheme="minorHAnsi" w:cs="Helvetica"/>
-          <w:color w:val="333333"/>
-        </w:rPr>
-        <w:t>prodcons.h</w:t>
-      </w:r>
-      <w:proofErr w:type="spellEnd"/>
-      <w:r>
-        <w:rPr>
-          <w:rFonts w:asciiTheme="minorHAnsi" w:hAnsiTheme="minorHAnsi" w:cs="Helvetica"/>
-          <w:color w:val="333333"/>
-        </w:rPr>
-        <w:t>&gt;</w:t>
-      </w:r>
-    </w:p>
-    <w:p>
-      <w:pPr>
-        <w:pStyle w:val="NormalWeb"/>
-        <w:shd w:val="clear" w:color="auto" w:fill="FFFFFF"/>
-        <w:spacing w:before="240" w:after="240" w:line="384" w:lineRule="atLeast"/>
-        <w:ind w:left="720"/>
-        <w:contextualSpacing/>
-        <w:rPr>
-          <w:rFonts w:asciiTheme="minorHAnsi" w:hAnsiTheme="minorHAnsi" w:cs="Helvetica"/>
-          <w:color w:val="333333"/>
-        </w:rPr>
-      </w:pPr>
-    </w:p>
-    <w:p>
-      <w:pPr>
-        <w:pStyle w:val="NormalWeb"/>
-        <w:shd w:val="clear" w:color="auto" w:fill="FFFFFF"/>
-        <w:spacing w:before="240" w:after="240" w:line="384" w:lineRule="atLeast"/>
-        <w:ind w:left="720"/>
-        <w:contextualSpacing/>
-        <w:rPr>
-          <w:rFonts w:asciiTheme="minorHAnsi" w:hAnsiTheme="minorHAnsi" w:cs="Helvetica"/>
-          <w:color w:val="333333"/>
-        </w:rPr>
-      </w:pPr>
-      <w:proofErr w:type="spellStart"/>
-      <w:proofErr w:type="gramStart"/>
-      <w:r>
-        <w:rPr>
-          <w:rFonts w:asciiTheme="minorHAnsi" w:hAnsiTheme="minorHAnsi" w:cs="Helvetica"/>
-          <w:color w:val="333333"/>
-        </w:rPr>
-        <w:t>int</w:t>
-      </w:r>
-      <w:proofErr w:type="spellEnd"/>
-      <w:proofErr w:type="gramEnd"/>
-      <w:r>
-        <w:rPr>
-          <w:rFonts w:asciiTheme="minorHAnsi" w:hAnsiTheme="minorHAnsi" w:cs="Helvetica"/>
-          <w:color w:val="333333"/>
-        </w:rPr>
-        <w:t xml:space="preserve"> n ;                 //Definition for global variable 'n'</w:t>
+    </w:p>
+    <w:p>
+      <w:pPr>
+        <w:pStyle w:val="NormalWeb"/>
+        <w:shd w:val="clear" w:color="auto" w:fill="FFFFFF"/>
+        <w:spacing w:before="240" w:after="240" w:line="384" w:lineRule="atLeast"/>
+        <w:ind w:left="720"/>
+        <w:contextualSpacing/>
+        <w:rPr>
+          <w:rFonts w:asciiTheme="minorHAnsi" w:hAnsiTheme="minorHAnsi" w:cs="Helvetica"/>
+          <w:color w:val="333333"/>
+        </w:rPr>
+      </w:pPr>
+      <w:r>
+        <w:rPr>
+          <w:rFonts w:asciiTheme="minorHAnsi" w:hAnsiTheme="minorHAnsi" w:cs="Helvetica"/>
+          <w:color w:val="333333"/>
+        </w:rPr>
+        <w:t>#include &lt;prodcons.h&gt;</w:t>
+      </w:r>
+    </w:p>
+    <w:p>
+      <w:pPr>
+        <w:pStyle w:val="NormalWeb"/>
+        <w:shd w:val="clear" w:color="auto" w:fill="FFFFFF"/>
+        <w:spacing w:before="240" w:after="240" w:line="384" w:lineRule="atLeast"/>
+        <w:ind w:left="720"/>
+        <w:contextualSpacing/>
+        <w:rPr>
+          <w:rFonts w:asciiTheme="minorHAnsi" w:hAnsiTheme="minorHAnsi" w:cs="Helvetica"/>
+          <w:color w:val="333333"/>
+        </w:rPr>
+      </w:pPr>
+      <w:r>
+        <w:rPr>
+          <w:rFonts w:asciiTheme="minorHAnsi" w:hAnsiTheme="minorHAnsi" w:cs="Helvetica"/>
+          <w:color w:val="333333"/>
+        </w:rPr>
+        <w:t>#include &lt;ctype.h&gt;</w:t>
+      </w:r>
+    </w:p>
+    <w:p>
+      <w:pPr>
+        <w:pStyle w:val="NormalWeb"/>
+        <w:shd w:val="clear" w:color="auto" w:fill="FFFFFF"/>
+        <w:spacing w:before="240" w:after="240" w:line="384" w:lineRule="atLeast"/>
+        <w:ind w:left="720"/>
+        <w:contextualSpacing/>
+        <w:rPr>
+          <w:rFonts w:asciiTheme="minorHAnsi" w:hAnsiTheme="minorHAnsi" w:cs="Helvetica"/>
+          <w:color w:val="333333"/>
+        </w:rPr>
+      </w:pPr>
+      <w:r>
+        <w:rPr>
+          <w:rFonts w:asciiTheme="minorHAnsi" w:hAnsiTheme="minorHAnsi" w:cs="Helvetica"/>
+          <w:color w:val="333333"/>
+        </w:rPr>
+        <w:t>int n ;                 //Definition for global variable 'n'</w:t>
       </w:r>
     </w:p>
     <w:p>
@@ -2578,17 +2111,120 @@
           <w:color w:val="333333"/>
         </w:rPr>
       </w:pPr>
-      <w:proofErr w:type="spellStart"/>
-      <w:proofErr w:type="gramStart"/>
-      <w:r>
-        <w:rPr>
-          <w:rFonts w:asciiTheme="minorHAnsi" w:hAnsiTheme="minorHAnsi" w:cs="Helvetica"/>
-          <w:color w:val="333333"/>
-        </w:rPr>
-        <w:t>shellcmd</w:t>
-      </w:r>
-      <w:proofErr w:type="spellEnd"/>
-      <w:proofErr w:type="gramEnd"/>
+      <w:r>
+        <w:rPr>
+          <w:rFonts w:asciiTheme="minorHAnsi" w:hAnsiTheme="minorHAnsi" w:cs="Helvetica"/>
+          <w:color w:val="333333"/>
+        </w:rPr>
+        <w:t>shellcmd xsh_prodcons(int nargs, char *args[])</w:t>
+      </w:r>
+    </w:p>
+    <w:p>
+      <w:pPr>
+        <w:pStyle w:val="NormalWeb"/>
+        <w:shd w:val="clear" w:color="auto" w:fill="FFFFFF"/>
+        <w:spacing w:before="240" w:after="240" w:line="384" w:lineRule="atLeast"/>
+        <w:ind w:left="720"/>
+        <w:contextualSpacing/>
+        <w:rPr>
+          <w:rFonts w:asciiTheme="minorHAnsi" w:hAnsiTheme="minorHAnsi" w:cs="Helvetica"/>
+          <w:color w:val="333333"/>
+        </w:rPr>
+      </w:pPr>
+      <w:r>
+        <w:rPr>
+          <w:rFonts w:asciiTheme="minorHAnsi" w:hAnsiTheme="minorHAnsi" w:cs="Helvetica"/>
+          <w:color w:val="333333"/>
+        </w:rPr>
+        <w:t>{</w:t>
+      </w:r>
+    </w:p>
+    <w:p>
+      <w:pPr>
+        <w:pStyle w:val="NormalWeb"/>
+        <w:shd w:val="clear" w:color="auto" w:fill="FFFFFF"/>
+        <w:spacing w:before="240" w:after="240" w:line="384" w:lineRule="atLeast"/>
+        <w:ind w:left="720"/>
+        <w:contextualSpacing/>
+        <w:rPr>
+          <w:rFonts w:asciiTheme="minorHAnsi" w:hAnsiTheme="minorHAnsi" w:cs="Helvetica"/>
+          <w:color w:val="333333"/>
+        </w:rPr>
+      </w:pPr>
+      <w:r>
+        <w:rPr>
+          <w:rFonts w:asciiTheme="minorHAnsi" w:hAnsiTheme="minorHAnsi" w:cs="Helvetica"/>
+          <w:color w:val="333333"/>
+        </w:rPr>
+        <w:t xml:space="preserve">        //Argument verifications and validations</w:t>
+      </w:r>
+    </w:p>
+    <w:p>
+      <w:pPr>
+        <w:pStyle w:val="NormalWeb"/>
+        <w:shd w:val="clear" w:color="auto" w:fill="FFFFFF"/>
+        <w:spacing w:before="240" w:after="240" w:line="384" w:lineRule="atLeast"/>
+        <w:ind w:left="720"/>
+        <w:contextualSpacing/>
+        <w:rPr>
+          <w:rFonts w:asciiTheme="minorHAnsi" w:hAnsiTheme="minorHAnsi" w:cs="Helvetica"/>
+          <w:color w:val="333333"/>
+        </w:rPr>
+      </w:pPr>
+    </w:p>
+    <w:p>
+      <w:pPr>
+        <w:pStyle w:val="NormalWeb"/>
+        <w:shd w:val="clear" w:color="auto" w:fill="FFFFFF"/>
+        <w:spacing w:before="240" w:after="240" w:line="384" w:lineRule="atLeast"/>
+        <w:ind w:left="720"/>
+        <w:contextualSpacing/>
+        <w:rPr>
+          <w:rFonts w:asciiTheme="minorHAnsi" w:hAnsiTheme="minorHAnsi" w:cs="Helvetica"/>
+          <w:color w:val="333333"/>
+        </w:rPr>
+      </w:pPr>
+      <w:r>
+        <w:rPr>
+          <w:rFonts w:asciiTheme="minorHAnsi" w:hAnsiTheme="minorHAnsi" w:cs="Helvetica"/>
+          <w:color w:val="333333"/>
+        </w:rPr>
+        <w:t xml:space="preserve">        int count = 2000;             //local varible to hold count</w:t>
+      </w:r>
+    </w:p>
+    <w:p>
+      <w:pPr>
+        <w:pStyle w:val="NormalWeb"/>
+        <w:shd w:val="clear" w:color="auto" w:fill="FFFFFF"/>
+        <w:spacing w:before="240" w:after="240" w:line="384" w:lineRule="atLeast"/>
+        <w:ind w:left="720"/>
+        <w:contextualSpacing/>
+        <w:rPr>
+          <w:rFonts w:asciiTheme="minorHAnsi" w:hAnsiTheme="minorHAnsi" w:cs="Helvetica"/>
+          <w:color w:val="333333"/>
+        </w:rPr>
+      </w:pPr>
+      <w:r>
+        <w:rPr>
+          <w:rFonts w:asciiTheme="minorHAnsi" w:hAnsiTheme="minorHAnsi" w:cs="Helvetica"/>
+          <w:color w:val="333333"/>
+        </w:rPr>
+        <w:tab/>
+        <w:t>int i = 0;</w:t>
+      </w:r>
+    </w:p>
+    <w:p>
+      <w:pPr>
+        <w:pStyle w:val="NormalWeb"/>
+        <w:shd w:val="clear" w:color="auto" w:fill="FFFFFF"/>
+        <w:spacing w:before="240" w:after="240" w:line="384" w:lineRule="atLeast"/>
+        <w:ind w:left="720"/>
+        <w:contextualSpacing/>
+        <w:rPr>
+          <w:rFonts w:asciiTheme="minorHAnsi" w:hAnsiTheme="minorHAnsi" w:cs="Helvetica"/>
+          <w:color w:val="333333"/>
+        </w:rPr>
+      </w:pPr>
       <w:r>
         <w:rPr>
           <w:rFonts w:asciiTheme="minorHAnsi" w:hAnsiTheme="minorHAnsi" w:cs="Helvetica"/>
@@ -2596,88 +2232,54 @@
         </w:rPr>
         <w:t xml:space="preserve"> </w:t>
       </w:r>
-      <w:proofErr w:type="spellStart"/>
-      <w:r>
-        <w:rPr>
-          <w:rFonts w:asciiTheme="minorHAnsi" w:hAnsiTheme="minorHAnsi" w:cs="Helvetica"/>
-          <w:color w:val="333333"/>
-        </w:rPr>
-        <w:t>xsh_prodcons</w:t>
-      </w:r>
-      <w:proofErr w:type="spellEnd"/>
-      <w:r>
-        <w:rPr>
-          <w:rFonts w:asciiTheme="minorHAnsi" w:hAnsiTheme="minorHAnsi" w:cs="Helvetica"/>
-          <w:color w:val="333333"/>
-        </w:rPr>
-        <w:t>(</w:t>
-      </w:r>
-      <w:proofErr w:type="spellStart"/>
-      <w:r>
-        <w:rPr>
-          <w:rFonts w:asciiTheme="minorHAnsi" w:hAnsiTheme="minorHAnsi" w:cs="Helvetica"/>
-          <w:color w:val="333333"/>
-        </w:rPr>
-        <w:t>int</w:t>
-      </w:r>
-      <w:proofErr w:type="spellEnd"/>
-      <w:r>
-        <w:rPr>
-          <w:rFonts w:asciiTheme="minorHAnsi" w:hAnsiTheme="minorHAnsi" w:cs="Helvetica"/>
-          <w:color w:val="333333"/>
-        </w:rPr>
-        <w:t xml:space="preserve"> </w:t>
-      </w:r>
-      <w:proofErr w:type="spellStart"/>
-      <w:r>
-        <w:rPr>
-          <w:rFonts w:asciiTheme="minorHAnsi" w:hAnsiTheme="minorHAnsi" w:cs="Helvetica"/>
-          <w:color w:val="333333"/>
-        </w:rPr>
-        <w:t>nargs</w:t>
-      </w:r>
-      <w:proofErr w:type="spellEnd"/>
-      <w:r>
-        <w:rPr>
-          <w:rFonts w:asciiTheme="minorHAnsi" w:hAnsiTheme="minorHAnsi" w:cs="Helvetica"/>
-          <w:color w:val="333333"/>
-        </w:rPr>
-        <w:t>, char *</w:t>
-      </w:r>
-      <w:proofErr w:type="spellStart"/>
-      <w:r>
-        <w:rPr>
-          <w:rFonts w:asciiTheme="minorHAnsi" w:hAnsiTheme="minorHAnsi" w:cs="Helvetica"/>
-          <w:color w:val="333333"/>
-        </w:rPr>
-        <w:t>args</w:t>
-      </w:r>
-      <w:proofErr w:type="spellEnd"/>
-      <w:r>
-        <w:rPr>
-          <w:rFonts w:asciiTheme="minorHAnsi" w:hAnsiTheme="minorHAnsi" w:cs="Helvetica"/>
-          <w:color w:val="333333"/>
-        </w:rPr>
-        <w:t>[])</w:t>
-      </w:r>
-    </w:p>
-    <w:p>
-      <w:pPr>
-        <w:pStyle w:val="NormalWeb"/>
-        <w:shd w:val="clear" w:color="auto" w:fill="FFFFFF"/>
-        <w:spacing w:before="240" w:after="240" w:line="384" w:lineRule="atLeast"/>
-        <w:ind w:left="720"/>
-        <w:contextualSpacing/>
-        <w:rPr>
-          <w:rFonts w:asciiTheme="minorHAnsi" w:hAnsiTheme="minorHAnsi" w:cs="Helvetica"/>
-          <w:color w:val="333333"/>
-        </w:rPr>
-      </w:pPr>
-      <w:r>
-        <w:rPr>
-          <w:rFonts w:asciiTheme="minorHAnsi" w:hAnsiTheme="minorHAnsi" w:cs="Helvetica"/>
-          <w:color w:val="333333"/>
-        </w:rPr>
+      <w:r>
+        <w:rPr>
+          <w:rFonts w:asciiTheme="minorHAnsi" w:hAnsiTheme="minorHAnsi" w:cs="Helvetica"/>
+          <w:color w:val="333333"/>
+        </w:rPr>
+        <w:tab/>
+        <w:t>/* Output info for '--help' argument */</w:t>
+      </w:r>
+    </w:p>
+    <w:p>
+      <w:pPr>
+        <w:pStyle w:val="NormalWeb"/>
+        <w:shd w:val="clear" w:color="auto" w:fill="FFFFFF"/>
+        <w:spacing w:before="240" w:after="240" w:line="384" w:lineRule="atLeast"/>
+        <w:ind w:left="720"/>
+        <w:contextualSpacing/>
+        <w:rPr>
+          <w:rFonts w:asciiTheme="minorHAnsi" w:hAnsiTheme="minorHAnsi" w:cs="Helvetica"/>
+          <w:color w:val="333333"/>
+        </w:rPr>
+      </w:pPr>
+      <w:r>
+        <w:rPr>
+          <w:rFonts w:asciiTheme="minorHAnsi" w:hAnsiTheme="minorHAnsi" w:cs="Helvetica"/>
+          <w:color w:val="333333"/>
+        </w:rPr>
+        <w:tab/>
+        <w:t xml:space="preserve">if (nargs == 2 &amp;&amp; strncmp(args[1], "--help", 7) == 0) </w:t>
+      </w:r>
+    </w:p>
+    <w:p>
+      <w:pPr>
+        <w:pStyle w:val="NormalWeb"/>
+        <w:shd w:val="clear" w:color="auto" w:fill="FFFFFF"/>
+        <w:spacing w:before="240" w:after="240" w:line="384" w:lineRule="atLeast"/>
+        <w:ind w:left="720"/>
+        <w:contextualSpacing/>
+        <w:rPr>
+          <w:rFonts w:asciiTheme="minorHAnsi" w:hAnsiTheme="minorHAnsi" w:cs="Helvetica"/>
+          <w:color w:val="333333"/>
+        </w:rPr>
+      </w:pPr>
+      <w:r>
+        <w:rPr>
+          <w:rFonts w:asciiTheme="minorHAnsi" w:hAnsiTheme="minorHAnsi" w:cs="Helvetica"/>
+          <w:color w:val="333333"/>
+        </w:rPr>
+        <w:tab/>
         <w:t>{</w:t>
       </w:r>
     </w:p>
@@ -2698,186 +2300,267 @@
           <w:rFonts w:asciiTheme="minorHAnsi" w:hAnsiTheme="minorHAnsi" w:cs="Helvetica"/>
           <w:color w:val="333333"/>
         </w:rPr>
-        <w:t xml:space="preserve">      //Argument verifications and validations</w:t>
-      </w:r>
-    </w:p>
-    <w:p>
-      <w:pPr>
-        <w:pStyle w:val="NormalWeb"/>
-        <w:shd w:val="clear" w:color="auto" w:fill="FFFFFF"/>
-        <w:spacing w:before="240" w:after="240" w:line="384" w:lineRule="atLeast"/>
-        <w:ind w:left="720"/>
-        <w:contextualSpacing/>
-        <w:rPr>
-          <w:rFonts w:asciiTheme="minorHAnsi" w:hAnsiTheme="minorHAnsi" w:cs="Helvetica"/>
-          <w:color w:val="333333"/>
-        </w:rPr>
-      </w:pPr>
-    </w:p>
-    <w:p>
-      <w:pPr>
-        <w:pStyle w:val="NormalWeb"/>
-        <w:shd w:val="clear" w:color="auto" w:fill="FFFFFF"/>
-        <w:spacing w:before="240" w:after="240" w:line="384" w:lineRule="atLeast"/>
-        <w:ind w:left="720"/>
-        <w:contextualSpacing/>
-        <w:rPr>
-          <w:rFonts w:asciiTheme="minorHAnsi" w:hAnsiTheme="minorHAnsi" w:cs="Helvetica"/>
-          <w:color w:val="333333"/>
-        </w:rPr>
-      </w:pPr>
-      <w:r>
-        <w:rPr>
-          <w:rFonts w:asciiTheme="minorHAnsi" w:hAnsiTheme="minorHAnsi" w:cs="Helvetica"/>
-          <w:color w:val="333333"/>
-        </w:rPr>
-        <w:t xml:space="preserve">      </w:t>
-      </w:r>
-      <w:proofErr w:type="spellStart"/>
-      <w:proofErr w:type="gramStart"/>
-      <w:r>
-        <w:rPr>
-          <w:rFonts w:asciiTheme="minorHAnsi" w:hAnsiTheme="minorHAnsi" w:cs="Helvetica"/>
-          <w:color w:val="333333"/>
-        </w:rPr>
-        <w:t>int</w:t>
-      </w:r>
-      <w:proofErr w:type="spellEnd"/>
-      <w:proofErr w:type="gramEnd"/>
-      <w:r>
-        <w:rPr>
-          <w:rFonts w:asciiTheme="minorHAnsi" w:hAnsiTheme="minorHAnsi" w:cs="Helvetica"/>
-          <w:color w:val="333333"/>
-        </w:rPr>
-        <w:t xml:space="preserve"> count = 2000;             //local </w:t>
-      </w:r>
-      <w:proofErr w:type="spellStart"/>
-      <w:r>
-        <w:rPr>
-          <w:rFonts w:asciiTheme="minorHAnsi" w:hAnsiTheme="minorHAnsi" w:cs="Helvetica"/>
-          <w:color w:val="333333"/>
-        </w:rPr>
-        <w:t>varible</w:t>
-      </w:r>
-      <w:proofErr w:type="spellEnd"/>
-      <w:r>
-        <w:rPr>
-          <w:rFonts w:asciiTheme="minorHAnsi" w:hAnsiTheme="minorHAnsi" w:cs="Helvetica"/>
-          <w:color w:val="333333"/>
-        </w:rPr>
-        <w:t xml:space="preserve"> to hold count</w:t>
-      </w:r>
-    </w:p>
-    <w:p>
-      <w:pPr>
-        <w:pStyle w:val="NormalWeb"/>
-        <w:shd w:val="clear" w:color="auto" w:fill="FFFFFF"/>
-        <w:spacing w:before="240" w:after="240" w:line="384" w:lineRule="atLeast"/>
-        <w:ind w:left="720"/>
-        <w:contextualSpacing/>
-        <w:rPr>
-          <w:rFonts w:asciiTheme="minorHAnsi" w:hAnsiTheme="minorHAnsi" w:cs="Helvetica"/>
-          <w:color w:val="333333"/>
-        </w:rPr>
-      </w:pPr>
-      <w:r>
-        <w:rPr>
-          <w:rFonts w:asciiTheme="minorHAnsi" w:hAnsiTheme="minorHAnsi" w:cs="Helvetica"/>
-          <w:color w:val="333333"/>
-        </w:rPr>
-        <w:t xml:space="preserve"> </w:t>
-      </w:r>
-      <w:r>
-        <w:rPr>
-          <w:rFonts w:asciiTheme="minorHAnsi" w:hAnsiTheme="minorHAnsi" w:cs="Helvetica"/>
-          <w:color w:val="333333"/>
-        </w:rPr>
-        <w:tab/>
-        <w:t>/* Output info for '--help' argument */</w:t>
-      </w:r>
-    </w:p>
-    <w:p>
-      <w:pPr>
-        <w:pStyle w:val="NormalWeb"/>
-        <w:shd w:val="clear" w:color="auto" w:fill="FFFFFF"/>
-        <w:spacing w:before="240" w:after="240" w:line="384" w:lineRule="atLeast"/>
-        <w:ind w:left="720"/>
-        <w:contextualSpacing/>
-        <w:rPr>
-          <w:rFonts w:asciiTheme="minorHAnsi" w:hAnsiTheme="minorHAnsi" w:cs="Helvetica"/>
-          <w:color w:val="333333"/>
-        </w:rPr>
-      </w:pPr>
-      <w:r>
-        <w:rPr>
-          <w:rFonts w:asciiTheme="minorHAnsi" w:hAnsiTheme="minorHAnsi" w:cs="Helvetica"/>
-          <w:color w:val="333333"/>
-        </w:rPr>
-        <w:tab/>
-      </w:r>
-      <w:proofErr w:type="gramStart"/>
-      <w:r>
-        <w:rPr>
-          <w:rFonts w:asciiTheme="minorHAnsi" w:hAnsiTheme="minorHAnsi" w:cs="Helvetica"/>
-          <w:color w:val="333333"/>
-        </w:rPr>
-        <w:t>if</w:t>
-      </w:r>
-      <w:proofErr w:type="gramEnd"/>
-      <w:r>
-        <w:rPr>
-          <w:rFonts w:asciiTheme="minorHAnsi" w:hAnsiTheme="minorHAnsi" w:cs="Helvetica"/>
-          <w:color w:val="333333"/>
-        </w:rPr>
-        <w:t xml:space="preserve"> (</w:t>
-      </w:r>
-      <w:proofErr w:type="spellStart"/>
-      <w:r>
-        <w:rPr>
-          <w:rFonts w:asciiTheme="minorHAnsi" w:hAnsiTheme="minorHAnsi" w:cs="Helvetica"/>
-          <w:color w:val="333333"/>
-        </w:rPr>
-        <w:t>nargs</w:t>
-      </w:r>
-      <w:proofErr w:type="spellEnd"/>
-      <w:r>
-        <w:rPr>
-          <w:rFonts w:asciiTheme="minorHAnsi" w:hAnsiTheme="minorHAnsi" w:cs="Helvetica"/>
-          <w:color w:val="333333"/>
-        </w:rPr>
-        <w:t xml:space="preserve"> == 2 &amp;&amp; </w:t>
-      </w:r>
-      <w:proofErr w:type="spellStart"/>
-      <w:r>
-        <w:rPr>
-          <w:rFonts w:asciiTheme="minorHAnsi" w:hAnsiTheme="minorHAnsi" w:cs="Helvetica"/>
-          <w:color w:val="333333"/>
-        </w:rPr>
-        <w:t>strncmp</w:t>
-      </w:r>
-      <w:proofErr w:type="spellEnd"/>
-      <w:r>
-        <w:rPr>
-          <w:rFonts w:asciiTheme="minorHAnsi" w:hAnsiTheme="minorHAnsi" w:cs="Helvetica"/>
-          <w:color w:val="333333"/>
-        </w:rPr>
-        <w:t>(</w:t>
-      </w:r>
-      <w:proofErr w:type="spellStart"/>
-      <w:r>
-        <w:rPr>
-          <w:rFonts w:asciiTheme="minorHAnsi" w:hAnsiTheme="minorHAnsi" w:cs="Helvetica"/>
-          <w:color w:val="333333"/>
-        </w:rPr>
-        <w:t>args</w:t>
-      </w:r>
-      <w:proofErr w:type="spellEnd"/>
-      <w:r>
-        <w:rPr>
-          <w:rFonts w:asciiTheme="minorHAnsi" w:hAnsiTheme="minorHAnsi" w:cs="Helvetica"/>
-          <w:color w:val="333333"/>
-        </w:rPr>
-        <w:t xml:space="preserve">[1], "--help", 7) == 0) </w:t>
+        <w:tab/>
+      </w:r>
+      <w:r>
+        <w:rPr>
+          <w:rFonts w:asciiTheme="minorHAnsi" w:hAnsiTheme="minorHAnsi" w:cs="Helvetica"/>
+          <w:color w:val="333333"/>
+        </w:rPr>
+        <w:tab/>
+        <w:t>printf("Usage: %s\n\n", args[0]);</w:t>
+      </w:r>
+    </w:p>
+    <w:p>
+      <w:pPr>
+        <w:pStyle w:val="NormalWeb"/>
+        <w:shd w:val="clear" w:color="auto" w:fill="FFFFFF"/>
+        <w:spacing w:before="240" w:after="240" w:line="384" w:lineRule="atLeast"/>
+        <w:ind w:left="720"/>
+        <w:contextualSpacing/>
+        <w:rPr>
+          <w:rFonts w:asciiTheme="minorHAnsi" w:hAnsiTheme="minorHAnsi" w:cs="Helvetica"/>
+          <w:color w:val="333333"/>
+        </w:rPr>
+      </w:pPr>
+      <w:r>
+        <w:rPr>
+          <w:rFonts w:asciiTheme="minorHAnsi" w:hAnsiTheme="minorHAnsi" w:cs="Helvetica"/>
+          <w:color w:val="333333"/>
+        </w:rPr>
+        <w:tab/>
+      </w:r>
+      <w:r>
+        <w:rPr>
+          <w:rFonts w:asciiTheme="minorHAnsi" w:hAnsiTheme="minorHAnsi" w:cs="Helvetica"/>
+          <w:color w:val="333333"/>
+        </w:rPr>
+        <w:tab/>
+        <w:t>printf("Description:\n");</w:t>
+      </w:r>
+    </w:p>
+    <w:p>
+      <w:pPr>
+        <w:pStyle w:val="NormalWeb"/>
+        <w:shd w:val="clear" w:color="auto" w:fill="FFFFFF"/>
+        <w:spacing w:before="240" w:after="240" w:line="384" w:lineRule="atLeast"/>
+        <w:ind w:left="720"/>
+        <w:contextualSpacing/>
+        <w:rPr>
+          <w:rFonts w:asciiTheme="minorHAnsi" w:hAnsiTheme="minorHAnsi" w:cs="Helvetica"/>
+          <w:color w:val="333333"/>
+        </w:rPr>
+      </w:pPr>
+      <w:r>
+        <w:rPr>
+          <w:rFonts w:asciiTheme="minorHAnsi" w:hAnsiTheme="minorHAnsi" w:cs="Helvetica"/>
+          <w:color w:val="333333"/>
+        </w:rPr>
+        <w:tab/>
+      </w:r>
+      <w:r>
+        <w:rPr>
+          <w:rFonts w:asciiTheme="minorHAnsi" w:hAnsiTheme="minorHAnsi" w:cs="Helvetica"/>
+          <w:color w:val="333333"/>
+        </w:rPr>
+        <w:tab/>
+        <w:t>printf("\tProducer Consumer Example.\n");</w:t>
+      </w:r>
+    </w:p>
+    <w:p>
+      <w:pPr>
+        <w:pStyle w:val="NormalWeb"/>
+        <w:shd w:val="clear" w:color="auto" w:fill="FFFFFF"/>
+        <w:spacing w:before="240" w:after="240" w:line="384" w:lineRule="atLeast"/>
+        <w:ind w:left="720"/>
+        <w:contextualSpacing/>
+        <w:rPr>
+          <w:rFonts w:asciiTheme="minorHAnsi" w:hAnsiTheme="minorHAnsi" w:cs="Helvetica"/>
+          <w:color w:val="333333"/>
+        </w:rPr>
+      </w:pPr>
+      <w:r>
+        <w:rPr>
+          <w:rFonts w:asciiTheme="minorHAnsi" w:hAnsiTheme="minorHAnsi" w:cs="Helvetica"/>
+          <w:color w:val="333333"/>
+        </w:rPr>
+        <w:tab/>
+      </w:r>
+      <w:r>
+        <w:rPr>
+          <w:rFonts w:asciiTheme="minorHAnsi" w:hAnsiTheme="minorHAnsi" w:cs="Helvetica"/>
+          <w:color w:val="333333"/>
+        </w:rPr>
+        <w:tab/>
+        <w:t>printf("Options (one per invocation):\n");</w:t>
+      </w:r>
+      <w:r>
+        <w:rPr>
+          <w:rFonts w:asciiTheme="minorHAnsi" w:hAnsiTheme="minorHAnsi" w:cs="Helvetica"/>
+          <w:color w:val="333333"/>
+        </w:rPr>
+        <w:tab/>
+      </w:r>
+      <w:r>
+        <w:rPr>
+          <w:rFonts w:asciiTheme="minorHAnsi" w:hAnsiTheme="minorHAnsi" w:cs="Helvetica"/>
+          <w:color w:val="333333"/>
+        </w:rPr>
+        <w:tab/>
+      </w:r>
+    </w:p>
+    <w:p>
+      <w:pPr>
+        <w:pStyle w:val="NormalWeb"/>
+        <w:shd w:val="clear" w:color="auto" w:fill="FFFFFF"/>
+        <w:spacing w:before="240" w:after="240" w:line="384" w:lineRule="atLeast"/>
+        <w:ind w:left="720"/>
+        <w:contextualSpacing/>
+        <w:rPr>
+          <w:rFonts w:asciiTheme="minorHAnsi" w:hAnsiTheme="minorHAnsi" w:cs="Helvetica"/>
+          <w:color w:val="333333"/>
+        </w:rPr>
+      </w:pPr>
+      <w:r>
+        <w:rPr>
+          <w:rFonts w:asciiTheme="minorHAnsi" w:hAnsiTheme="minorHAnsi" w:cs="Helvetica"/>
+          <w:color w:val="333333"/>
+        </w:rPr>
+        <w:tab/>
+      </w:r>
+      <w:r>
+        <w:rPr>
+          <w:rFonts w:asciiTheme="minorHAnsi" w:hAnsiTheme="minorHAnsi" w:cs="Helvetica"/>
+          <w:color w:val="333333"/>
+        </w:rPr>
+        <w:tab/>
+        <w:t>printf("\t--help\tdisplay this help and exit\n");</w:t>
+      </w:r>
+    </w:p>
+    <w:p>
+      <w:pPr>
+        <w:pStyle w:val="NormalWeb"/>
+        <w:shd w:val="clear" w:color="auto" w:fill="FFFFFF"/>
+        <w:spacing w:before="240" w:after="240" w:line="384" w:lineRule="atLeast"/>
+        <w:ind w:left="720"/>
+        <w:contextualSpacing/>
+        <w:rPr>
+          <w:rFonts w:asciiTheme="minorHAnsi" w:hAnsiTheme="minorHAnsi" w:cs="Helvetica"/>
+          <w:color w:val="333333"/>
+        </w:rPr>
+      </w:pPr>
+      <w:r>
+        <w:rPr>
+          <w:rFonts w:asciiTheme="minorHAnsi" w:hAnsiTheme="minorHAnsi" w:cs="Helvetica"/>
+          <w:color w:val="333333"/>
+        </w:rPr>
+        <w:tab/>
+      </w:r>
+      <w:r>
+        <w:rPr>
+          <w:rFonts w:asciiTheme="minorHAnsi" w:hAnsiTheme="minorHAnsi" w:cs="Helvetica"/>
+          <w:color w:val="333333"/>
+        </w:rPr>
+        <w:tab/>
+        <w:t>return 0;</w:t>
+      </w:r>
+    </w:p>
+    <w:p>
+      <w:pPr>
+        <w:pStyle w:val="NormalWeb"/>
+        <w:shd w:val="clear" w:color="auto" w:fill="FFFFFF"/>
+        <w:spacing w:before="240" w:after="240" w:line="384" w:lineRule="atLeast"/>
+        <w:ind w:left="720"/>
+        <w:contextualSpacing/>
+        <w:rPr>
+          <w:rFonts w:asciiTheme="minorHAnsi" w:hAnsiTheme="minorHAnsi" w:cs="Helvetica"/>
+          <w:color w:val="333333"/>
+        </w:rPr>
+      </w:pPr>
+      <w:r>
+        <w:rPr>
+          <w:rFonts w:asciiTheme="minorHAnsi" w:hAnsiTheme="minorHAnsi" w:cs="Helvetica"/>
+          <w:color w:val="333333"/>
+        </w:rPr>
+        <w:lastRenderedPageBreak/>
+        <w:tab/>
+        <w:t>}</w:t>
+      </w:r>
+    </w:p>
+    <w:p>
+      <w:pPr>
+        <w:pStyle w:val="NormalWeb"/>
+        <w:shd w:val="clear" w:color="auto" w:fill="FFFFFF"/>
+        <w:spacing w:before="240" w:after="240" w:line="384" w:lineRule="atLeast"/>
+        <w:ind w:left="720"/>
+        <w:contextualSpacing/>
+        <w:rPr>
+          <w:rFonts w:asciiTheme="minorHAnsi" w:hAnsiTheme="minorHAnsi" w:cs="Helvetica"/>
+          <w:color w:val="333333"/>
+        </w:rPr>
+      </w:pPr>
+    </w:p>
+    <w:p>
+      <w:pPr>
+        <w:pStyle w:val="NormalWeb"/>
+        <w:shd w:val="clear" w:color="auto" w:fill="FFFFFF"/>
+        <w:spacing w:before="240" w:after="240" w:line="384" w:lineRule="atLeast"/>
+        <w:ind w:left="720"/>
+        <w:contextualSpacing/>
+        <w:rPr>
+          <w:rFonts w:asciiTheme="minorHAnsi" w:hAnsiTheme="minorHAnsi" w:cs="Helvetica"/>
+          <w:color w:val="333333"/>
+        </w:rPr>
+      </w:pPr>
+      <w:r>
+        <w:rPr>
+          <w:rFonts w:asciiTheme="minorHAnsi" w:hAnsiTheme="minorHAnsi" w:cs="Helvetica"/>
+          <w:color w:val="333333"/>
+        </w:rPr>
+        <w:tab/>
+        <w:t>/* Check argument count */</w:t>
+      </w:r>
+    </w:p>
+    <w:p>
+      <w:pPr>
+        <w:pStyle w:val="NormalWeb"/>
+        <w:shd w:val="clear" w:color="auto" w:fill="FFFFFF"/>
+        <w:spacing w:before="240" w:after="240" w:line="384" w:lineRule="atLeast"/>
+        <w:ind w:left="720"/>
+        <w:contextualSpacing/>
+        <w:rPr>
+          <w:rFonts w:asciiTheme="minorHAnsi" w:hAnsiTheme="minorHAnsi" w:cs="Helvetica"/>
+          <w:color w:val="333333"/>
+        </w:rPr>
+      </w:pPr>
+      <w:r>
+        <w:rPr>
+          <w:rFonts w:asciiTheme="minorHAnsi" w:hAnsiTheme="minorHAnsi" w:cs="Helvetica"/>
+          <w:color w:val="333333"/>
+        </w:rPr>
+        <w:tab/>
+        <w:t>/* If argument count is greater than 2, then there are too many arguments*/</w:t>
+      </w:r>
+    </w:p>
+    <w:p>
+      <w:pPr>
+        <w:pStyle w:val="NormalWeb"/>
+        <w:shd w:val="clear" w:color="auto" w:fill="FFFFFF"/>
+        <w:spacing w:before="240" w:after="240" w:line="384" w:lineRule="atLeast"/>
+        <w:ind w:left="720"/>
+        <w:contextualSpacing/>
+        <w:rPr>
+          <w:rFonts w:asciiTheme="minorHAnsi" w:hAnsiTheme="minorHAnsi" w:cs="Helvetica"/>
+          <w:color w:val="333333"/>
+        </w:rPr>
+      </w:pPr>
+      <w:r>
+        <w:rPr>
+          <w:rFonts w:asciiTheme="minorHAnsi" w:hAnsiTheme="minorHAnsi" w:cs="Helvetica"/>
+          <w:color w:val="333333"/>
+        </w:rPr>
+        <w:tab/>
+        <w:t xml:space="preserve">if (nargs &gt; 2) </w:t>
       </w:r>
     </w:p>
     <w:p>
@@ -2926,344 +2609,35 @@
           <w:color w:val="333333"/>
         </w:rPr>
         <w:tab/>
-      </w:r>
-      <w:proofErr w:type="spellStart"/>
-      <w:proofErr w:type="gramStart"/>
-      <w:r>
-        <w:rPr>
-          <w:rFonts w:asciiTheme="minorHAnsi" w:hAnsiTheme="minorHAnsi" w:cs="Helvetica"/>
-          <w:color w:val="333333"/>
-        </w:rPr>
-        <w:t>printf</w:t>
-      </w:r>
-      <w:proofErr w:type="spellEnd"/>
-      <w:r>
-        <w:rPr>
-          <w:rFonts w:asciiTheme="minorHAnsi" w:hAnsiTheme="minorHAnsi" w:cs="Helvetica"/>
-          <w:color w:val="333333"/>
-        </w:rPr>
-        <w:t>(</w:t>
-      </w:r>
-      <w:proofErr w:type="gramEnd"/>
-      <w:r>
-        <w:rPr>
-          <w:rFonts w:asciiTheme="minorHAnsi" w:hAnsiTheme="minorHAnsi" w:cs="Helvetica"/>
-          <w:color w:val="333333"/>
-        </w:rPr>
-        <w:t xml:space="preserve">"Usage: %s\n\n", </w:t>
-      </w:r>
-      <w:proofErr w:type="spellStart"/>
-      <w:r>
-        <w:rPr>
-          <w:rFonts w:asciiTheme="minorHAnsi" w:hAnsiTheme="minorHAnsi" w:cs="Helvetica"/>
-          <w:color w:val="333333"/>
-        </w:rPr>
-        <w:t>args</w:t>
-      </w:r>
-      <w:proofErr w:type="spellEnd"/>
-      <w:r>
-        <w:rPr>
-          <w:rFonts w:asciiTheme="minorHAnsi" w:hAnsiTheme="minorHAnsi" w:cs="Helvetica"/>
-          <w:color w:val="333333"/>
-        </w:rPr>
-        <w:t>[0]);</w:t>
-      </w:r>
-    </w:p>
-    <w:p>
-      <w:pPr>
-        <w:pStyle w:val="NormalWeb"/>
-        <w:shd w:val="clear" w:color="auto" w:fill="FFFFFF"/>
-        <w:spacing w:before="240" w:after="240" w:line="384" w:lineRule="atLeast"/>
-        <w:ind w:left="720"/>
-        <w:contextualSpacing/>
-        <w:rPr>
-          <w:rFonts w:asciiTheme="minorHAnsi" w:hAnsiTheme="minorHAnsi" w:cs="Helvetica"/>
-          <w:color w:val="333333"/>
-        </w:rPr>
-      </w:pPr>
-      <w:r>
-        <w:rPr>
-          <w:rFonts w:asciiTheme="minorHAnsi" w:hAnsiTheme="minorHAnsi" w:cs="Helvetica"/>
-          <w:color w:val="333333"/>
-        </w:rPr>
-        <w:tab/>
-      </w:r>
-      <w:r>
-        <w:rPr>
-          <w:rFonts w:asciiTheme="minorHAnsi" w:hAnsiTheme="minorHAnsi" w:cs="Helvetica"/>
-          <w:color w:val="333333"/>
-        </w:rPr>
-        <w:tab/>
-      </w:r>
-      <w:proofErr w:type="spellStart"/>
-      <w:proofErr w:type="gramStart"/>
-      <w:r>
-        <w:rPr>
-          <w:rFonts w:asciiTheme="minorHAnsi" w:hAnsiTheme="minorHAnsi" w:cs="Helvetica"/>
-          <w:color w:val="333333"/>
-        </w:rPr>
-        <w:t>printf</w:t>
-      </w:r>
-      <w:proofErr w:type="spellEnd"/>
-      <w:r>
-        <w:rPr>
-          <w:rFonts w:asciiTheme="minorHAnsi" w:hAnsiTheme="minorHAnsi" w:cs="Helvetica"/>
-          <w:color w:val="333333"/>
-        </w:rPr>
-        <w:t>(</w:t>
-      </w:r>
-      <w:proofErr w:type="gramEnd"/>
-      <w:r>
-        <w:rPr>
-          <w:rFonts w:asciiTheme="minorHAnsi" w:hAnsiTheme="minorHAnsi" w:cs="Helvetica"/>
-          <w:color w:val="333333"/>
-        </w:rPr>
-        <w:t>"Description:\n");</w:t>
-      </w:r>
-    </w:p>
-    <w:p>
-      <w:pPr>
-        <w:pStyle w:val="NormalWeb"/>
-        <w:shd w:val="clear" w:color="auto" w:fill="FFFFFF"/>
-        <w:spacing w:before="240" w:after="240" w:line="384" w:lineRule="atLeast"/>
-        <w:ind w:left="720"/>
-        <w:contextualSpacing/>
-        <w:rPr>
-          <w:rFonts w:asciiTheme="minorHAnsi" w:hAnsiTheme="minorHAnsi" w:cs="Helvetica"/>
-          <w:color w:val="333333"/>
-        </w:rPr>
-      </w:pPr>
-      <w:r>
-        <w:rPr>
-          <w:rFonts w:asciiTheme="minorHAnsi" w:hAnsiTheme="minorHAnsi" w:cs="Helvetica"/>
-          <w:color w:val="333333"/>
-        </w:rPr>
-        <w:tab/>
-      </w:r>
-      <w:r>
-        <w:rPr>
-          <w:rFonts w:asciiTheme="minorHAnsi" w:hAnsiTheme="minorHAnsi" w:cs="Helvetica"/>
-          <w:color w:val="333333"/>
-        </w:rPr>
-        <w:tab/>
-      </w:r>
-      <w:proofErr w:type="spellStart"/>
-      <w:proofErr w:type="gramStart"/>
-      <w:r>
-        <w:rPr>
-          <w:rFonts w:asciiTheme="minorHAnsi" w:hAnsiTheme="minorHAnsi" w:cs="Helvetica"/>
-          <w:color w:val="333333"/>
-        </w:rPr>
-        <w:t>printf</w:t>
-      </w:r>
-      <w:proofErr w:type="spellEnd"/>
-      <w:r>
-        <w:rPr>
-          <w:rFonts w:asciiTheme="minorHAnsi" w:hAnsiTheme="minorHAnsi" w:cs="Helvetica"/>
-          <w:color w:val="333333"/>
-        </w:rPr>
-        <w:t>(</w:t>
-      </w:r>
-      <w:proofErr w:type="gramEnd"/>
-      <w:r>
-        <w:rPr>
-          <w:rFonts w:asciiTheme="minorHAnsi" w:hAnsiTheme="minorHAnsi" w:cs="Helvetica"/>
-          <w:color w:val="333333"/>
-        </w:rPr>
-        <w:t>"\</w:t>
-      </w:r>
-      <w:proofErr w:type="spellStart"/>
-      <w:r>
-        <w:rPr>
-          <w:rFonts w:asciiTheme="minorHAnsi" w:hAnsiTheme="minorHAnsi" w:cs="Helvetica"/>
-          <w:color w:val="333333"/>
-        </w:rPr>
-        <w:t>tProducer</w:t>
-      </w:r>
-      <w:proofErr w:type="spellEnd"/>
-      <w:r>
-        <w:rPr>
-          <w:rFonts w:asciiTheme="minorHAnsi" w:hAnsiTheme="minorHAnsi" w:cs="Helvetica"/>
-          <w:color w:val="333333"/>
-        </w:rPr>
-        <w:t xml:space="preserve"> Consumer Example.\n");</w:t>
-      </w:r>
-    </w:p>
-    <w:p>
-      <w:pPr>
-        <w:pStyle w:val="NormalWeb"/>
-        <w:shd w:val="clear" w:color="auto" w:fill="FFFFFF"/>
-        <w:spacing w:before="240" w:after="240" w:line="384" w:lineRule="atLeast"/>
-        <w:ind w:left="720"/>
-        <w:contextualSpacing/>
-        <w:rPr>
-          <w:rFonts w:asciiTheme="minorHAnsi" w:hAnsiTheme="minorHAnsi" w:cs="Helvetica"/>
-          <w:color w:val="333333"/>
-        </w:rPr>
-      </w:pPr>
-      <w:r>
-        <w:rPr>
-          <w:rFonts w:asciiTheme="minorHAnsi" w:hAnsiTheme="minorHAnsi" w:cs="Helvetica"/>
-          <w:color w:val="333333"/>
-        </w:rPr>
-        <w:tab/>
-      </w:r>
-      <w:r>
-        <w:rPr>
-          <w:rFonts w:asciiTheme="minorHAnsi" w:hAnsiTheme="minorHAnsi" w:cs="Helvetica"/>
-          <w:color w:val="333333"/>
-        </w:rPr>
-        <w:tab/>
-      </w:r>
-      <w:proofErr w:type="spellStart"/>
-      <w:proofErr w:type="gramStart"/>
-      <w:r>
-        <w:rPr>
-          <w:rFonts w:asciiTheme="minorHAnsi" w:hAnsiTheme="minorHAnsi" w:cs="Helvetica"/>
-          <w:color w:val="333333"/>
-        </w:rPr>
-        <w:t>printf</w:t>
-      </w:r>
-      <w:proofErr w:type="spellEnd"/>
-      <w:r>
-        <w:rPr>
-          <w:rFonts w:asciiTheme="minorHAnsi" w:hAnsiTheme="minorHAnsi" w:cs="Helvetica"/>
-          <w:color w:val="333333"/>
-        </w:rPr>
-        <w:t>(</w:t>
-      </w:r>
-      <w:proofErr w:type="gramEnd"/>
-      <w:r>
-        <w:rPr>
-          <w:rFonts w:asciiTheme="minorHAnsi" w:hAnsiTheme="minorHAnsi" w:cs="Helvetica"/>
-          <w:color w:val="333333"/>
-        </w:rPr>
-        <w:t>"Options (one per invocation):\n");</w:t>
-      </w:r>
-      <w:r>
-        <w:rPr>
-          <w:rFonts w:asciiTheme="minorHAnsi" w:hAnsiTheme="minorHAnsi" w:cs="Helvetica"/>
-          <w:color w:val="333333"/>
-        </w:rPr>
-        <w:tab/>
-      </w:r>
-      <w:r>
-        <w:rPr>
-          <w:rFonts w:asciiTheme="minorHAnsi" w:hAnsiTheme="minorHAnsi" w:cs="Helvetica"/>
-          <w:color w:val="333333"/>
-        </w:rPr>
-        <w:tab/>
-      </w:r>
-    </w:p>
-    <w:p>
-      <w:pPr>
-        <w:pStyle w:val="NormalWeb"/>
-        <w:shd w:val="clear" w:color="auto" w:fill="FFFFFF"/>
-        <w:spacing w:before="240" w:after="240" w:line="384" w:lineRule="atLeast"/>
-        <w:ind w:left="720"/>
-        <w:contextualSpacing/>
-        <w:rPr>
-          <w:rFonts w:asciiTheme="minorHAnsi" w:hAnsiTheme="minorHAnsi" w:cs="Helvetica"/>
-          <w:color w:val="333333"/>
-        </w:rPr>
-      </w:pPr>
-      <w:r>
-        <w:rPr>
-          <w:rFonts w:asciiTheme="minorHAnsi" w:hAnsiTheme="minorHAnsi" w:cs="Helvetica"/>
-          <w:color w:val="333333"/>
-        </w:rPr>
-        <w:tab/>
-      </w:r>
-      <w:r>
-        <w:rPr>
-          <w:rFonts w:asciiTheme="minorHAnsi" w:hAnsiTheme="minorHAnsi" w:cs="Helvetica"/>
-          <w:color w:val="333333"/>
-        </w:rPr>
-        <w:tab/>
-      </w:r>
-      <w:proofErr w:type="spellStart"/>
-      <w:proofErr w:type="gramStart"/>
-      <w:r>
-        <w:rPr>
-          <w:rFonts w:asciiTheme="minorHAnsi" w:hAnsiTheme="minorHAnsi" w:cs="Helvetica"/>
-          <w:color w:val="333333"/>
-        </w:rPr>
-        <w:t>printf</w:t>
-      </w:r>
-      <w:proofErr w:type="spellEnd"/>
-      <w:r>
-        <w:rPr>
-          <w:rFonts w:asciiTheme="minorHAnsi" w:hAnsiTheme="minorHAnsi" w:cs="Helvetica"/>
-          <w:color w:val="333333"/>
-        </w:rPr>
-        <w:t>(</w:t>
-      </w:r>
-      <w:proofErr w:type="gramEnd"/>
-      <w:r>
-        <w:rPr>
-          <w:rFonts w:asciiTheme="minorHAnsi" w:hAnsiTheme="minorHAnsi" w:cs="Helvetica"/>
-          <w:color w:val="333333"/>
-        </w:rPr>
-        <w:t>"\t--help\</w:t>
-      </w:r>
-      <w:proofErr w:type="spellStart"/>
-      <w:r>
-        <w:rPr>
-          <w:rFonts w:asciiTheme="minorHAnsi" w:hAnsiTheme="minorHAnsi" w:cs="Helvetica"/>
-          <w:color w:val="333333"/>
-        </w:rPr>
-        <w:t>tdisplay</w:t>
-      </w:r>
-      <w:proofErr w:type="spellEnd"/>
-      <w:r>
-        <w:rPr>
-          <w:rFonts w:asciiTheme="minorHAnsi" w:hAnsiTheme="minorHAnsi" w:cs="Helvetica"/>
-          <w:color w:val="333333"/>
-        </w:rPr>
-        <w:t xml:space="preserve"> this help and exit\n");</w:t>
-      </w:r>
-    </w:p>
-    <w:p>
-      <w:pPr>
-        <w:pStyle w:val="NormalWeb"/>
-        <w:shd w:val="clear" w:color="auto" w:fill="FFFFFF"/>
-        <w:spacing w:before="240" w:after="240" w:line="384" w:lineRule="atLeast"/>
-        <w:ind w:left="720"/>
-        <w:contextualSpacing/>
-        <w:rPr>
-          <w:rFonts w:asciiTheme="minorHAnsi" w:hAnsiTheme="minorHAnsi" w:cs="Helvetica"/>
-          <w:color w:val="333333"/>
-        </w:rPr>
-      </w:pPr>
-      <w:r>
-        <w:rPr>
-          <w:rFonts w:asciiTheme="minorHAnsi" w:hAnsiTheme="minorHAnsi" w:cs="Helvetica"/>
-          <w:color w:val="333333"/>
-        </w:rPr>
-        <w:tab/>
-      </w:r>
-      <w:r>
-        <w:rPr>
-          <w:rFonts w:asciiTheme="minorHAnsi" w:hAnsiTheme="minorHAnsi" w:cs="Helvetica"/>
-          <w:color w:val="333333"/>
-        </w:rPr>
-        <w:tab/>
-      </w:r>
-      <w:proofErr w:type="gramStart"/>
-      <w:r>
-        <w:rPr>
-          <w:rFonts w:asciiTheme="minorHAnsi" w:hAnsiTheme="minorHAnsi" w:cs="Helvetica"/>
-          <w:color w:val="333333"/>
-        </w:rPr>
-        <w:t>return</w:t>
-      </w:r>
-      <w:proofErr w:type="gramEnd"/>
-      <w:r>
-        <w:rPr>
-          <w:rFonts w:asciiTheme="minorHAnsi" w:hAnsiTheme="minorHAnsi" w:cs="Helvetica"/>
-          <w:color w:val="333333"/>
-        </w:rPr>
-        <w:t xml:space="preserve"> 0;</w:t>
+        <w:t>fprintf(stderr, "%s: too many arguments\n", args[0]);</w:t>
+      </w:r>
+    </w:p>
+    <w:p>
+      <w:pPr>
+        <w:pStyle w:val="NormalWeb"/>
+        <w:shd w:val="clear" w:color="auto" w:fill="FFFFFF"/>
+        <w:spacing w:before="240" w:after="240" w:line="384" w:lineRule="atLeast"/>
+        <w:ind w:left="720"/>
+        <w:contextualSpacing/>
+        <w:rPr>
+          <w:rFonts w:asciiTheme="minorHAnsi" w:hAnsiTheme="minorHAnsi" w:cs="Helvetica"/>
+          <w:color w:val="333333"/>
+        </w:rPr>
+      </w:pPr>
+      <w:r>
+        <w:rPr>
+          <w:rFonts w:asciiTheme="minorHAnsi" w:hAnsiTheme="minorHAnsi" w:cs="Helvetica"/>
+          <w:color w:val="333333"/>
+        </w:rPr>
+        <w:tab/>
+      </w:r>
+      <w:r>
+        <w:rPr>
+          <w:rFonts w:asciiTheme="minorHAnsi" w:hAnsiTheme="minorHAnsi" w:cs="Helvetica"/>
+          <w:color w:val="333333"/>
+        </w:rPr>
+        <w:tab/>
+        <w:t>return 1;</w:t>
       </w:r>
     </w:p>
     <w:p>
@@ -3318,80 +2692,28 @@
           <w:color w:val="333333"/>
         </w:rPr>
         <w:tab/>
-        <w:t>/* Check argument count */</w:t>
-      </w:r>
-    </w:p>
-    <w:p>
-      <w:pPr>
-        <w:pStyle w:val="NormalWeb"/>
-        <w:shd w:val="clear" w:color="auto" w:fill="FFFFFF"/>
-        <w:spacing w:before="240" w:after="240" w:line="384" w:lineRule="atLeast"/>
-        <w:ind w:left="720"/>
-        <w:contextualSpacing/>
-        <w:rPr>
-          <w:rFonts w:asciiTheme="minorHAnsi" w:hAnsiTheme="minorHAnsi" w:cs="Helvetica"/>
-          <w:color w:val="333333"/>
-        </w:rPr>
-      </w:pPr>
-      <w:r>
-        <w:rPr>
-          <w:rFonts w:asciiTheme="minorHAnsi" w:hAnsiTheme="minorHAnsi" w:cs="Helvetica"/>
-          <w:color w:val="333333"/>
-        </w:rPr>
-        <w:tab/>
-        <w:t>/* If argument count is greater than 2, then there are too many arguments*/</w:t>
-      </w:r>
-    </w:p>
-    <w:p>
-      <w:pPr>
-        <w:pStyle w:val="NormalWeb"/>
-        <w:shd w:val="clear" w:color="auto" w:fill="FFFFFF"/>
-        <w:spacing w:before="240" w:after="240" w:line="384" w:lineRule="atLeast"/>
-        <w:ind w:left="720"/>
-        <w:contextualSpacing/>
-        <w:rPr>
-          <w:rFonts w:asciiTheme="minorHAnsi" w:hAnsiTheme="minorHAnsi" w:cs="Helvetica"/>
-          <w:color w:val="333333"/>
-        </w:rPr>
-      </w:pPr>
-      <w:r>
-        <w:rPr>
-          <w:rFonts w:asciiTheme="minorHAnsi" w:hAnsiTheme="minorHAnsi" w:cs="Helvetica"/>
-          <w:color w:val="333333"/>
-        </w:rPr>
-        <w:tab/>
-      </w:r>
-      <w:proofErr w:type="gramStart"/>
-      <w:r>
-        <w:rPr>
-          <w:rFonts w:asciiTheme="minorHAnsi" w:hAnsiTheme="minorHAnsi" w:cs="Helvetica"/>
-          <w:color w:val="333333"/>
-        </w:rPr>
-        <w:t>if</w:t>
-      </w:r>
-      <w:proofErr w:type="gramEnd"/>
-      <w:r>
-        <w:rPr>
-          <w:rFonts w:asciiTheme="minorHAnsi" w:hAnsiTheme="minorHAnsi" w:cs="Helvetica"/>
-          <w:color w:val="333333"/>
-        </w:rPr>
-        <w:t xml:space="preserve"> (</w:t>
-      </w:r>
-      <w:proofErr w:type="spellStart"/>
-      <w:r>
-        <w:rPr>
-          <w:rFonts w:asciiTheme="minorHAnsi" w:hAnsiTheme="minorHAnsi" w:cs="Helvetica"/>
-          <w:color w:val="333333"/>
-        </w:rPr>
-        <w:t>nargs</w:t>
-      </w:r>
-      <w:proofErr w:type="spellEnd"/>
-      <w:r>
-        <w:rPr>
-          <w:rFonts w:asciiTheme="minorHAnsi" w:hAnsiTheme="minorHAnsi" w:cs="Helvetica"/>
-          <w:color w:val="333333"/>
-        </w:rPr>
-        <w:t xml:space="preserve"> &gt; 2) </w:t>
+        <w:t>/* If argument count is equal to 2, then assign args[1] to count variable */</w:t>
+      </w:r>
+    </w:p>
+    <w:p>
+      <w:pPr>
+        <w:pStyle w:val="NormalWeb"/>
+        <w:shd w:val="clear" w:color="auto" w:fill="FFFFFF"/>
+        <w:spacing w:before="240" w:after="240" w:line="384" w:lineRule="atLeast"/>
+        <w:ind w:left="720"/>
+        <w:contextualSpacing/>
+        <w:rPr>
+          <w:rFonts w:asciiTheme="minorHAnsi" w:hAnsiTheme="minorHAnsi" w:cs="Helvetica"/>
+          <w:color w:val="333333"/>
+        </w:rPr>
+      </w:pPr>
+      <w:r>
+        <w:rPr>
+          <w:rFonts w:asciiTheme="minorHAnsi" w:hAnsiTheme="minorHAnsi" w:cs="Helvetica"/>
+          <w:color w:val="333333"/>
+        </w:rPr>
+        <w:tab/>
+        <w:t xml:space="preserve">if (nargs == 2) </w:t>
       </w:r>
     </w:p>
     <w:p>
@@ -3440,113 +2762,252 @@
           <w:color w:val="333333"/>
         </w:rPr>
         <w:tab/>
-      </w:r>
-      <w:proofErr w:type="spellStart"/>
-      <w:proofErr w:type="gramStart"/>
-      <w:r>
-        <w:rPr>
-          <w:rFonts w:asciiTheme="minorHAnsi" w:hAnsiTheme="minorHAnsi" w:cs="Helvetica"/>
-          <w:color w:val="333333"/>
-        </w:rPr>
-        <w:t>fprintf</w:t>
-      </w:r>
-      <w:proofErr w:type="spellEnd"/>
-      <w:r>
-        <w:rPr>
-          <w:rFonts w:asciiTheme="minorHAnsi" w:hAnsiTheme="minorHAnsi" w:cs="Helvetica"/>
-          <w:color w:val="333333"/>
-        </w:rPr>
-        <w:t>(</w:t>
-      </w:r>
-      <w:proofErr w:type="spellStart"/>
-      <w:proofErr w:type="gramEnd"/>
-      <w:r>
-        <w:rPr>
-          <w:rFonts w:asciiTheme="minorHAnsi" w:hAnsiTheme="minorHAnsi" w:cs="Helvetica"/>
-          <w:color w:val="333333"/>
-        </w:rPr>
-        <w:t>stderr</w:t>
-      </w:r>
-      <w:proofErr w:type="spellEnd"/>
-      <w:r>
-        <w:rPr>
-          <w:rFonts w:asciiTheme="minorHAnsi" w:hAnsiTheme="minorHAnsi" w:cs="Helvetica"/>
-          <w:color w:val="333333"/>
-        </w:rPr>
-        <w:t xml:space="preserve">, "%s: too many arguments\n", </w:t>
-      </w:r>
-      <w:proofErr w:type="spellStart"/>
-      <w:r>
-        <w:rPr>
-          <w:rFonts w:asciiTheme="minorHAnsi" w:hAnsiTheme="minorHAnsi" w:cs="Helvetica"/>
-          <w:color w:val="333333"/>
-        </w:rPr>
-        <w:t>args</w:t>
-      </w:r>
-      <w:proofErr w:type="spellEnd"/>
-      <w:r>
-        <w:rPr>
-          <w:rFonts w:asciiTheme="minorHAnsi" w:hAnsiTheme="minorHAnsi" w:cs="Helvetica"/>
-          <w:color w:val="333333"/>
-        </w:rPr>
-        <w:t>[0]);</w:t>
-      </w:r>
-    </w:p>
-    <w:p>
-      <w:pPr>
-        <w:pStyle w:val="NormalWeb"/>
-        <w:shd w:val="clear" w:color="auto" w:fill="FFFFFF"/>
-        <w:spacing w:before="240" w:after="240" w:line="384" w:lineRule="atLeast"/>
-        <w:ind w:left="720"/>
-        <w:contextualSpacing/>
-        <w:rPr>
-          <w:rFonts w:asciiTheme="minorHAnsi" w:hAnsiTheme="minorHAnsi" w:cs="Helvetica"/>
-          <w:color w:val="333333"/>
-        </w:rPr>
-      </w:pPr>
-      <w:r>
-        <w:rPr>
-          <w:rFonts w:asciiTheme="minorHAnsi" w:hAnsiTheme="minorHAnsi" w:cs="Helvetica"/>
-          <w:color w:val="333333"/>
-        </w:rPr>
-        <w:tab/>
-      </w:r>
-      <w:r>
-        <w:rPr>
-          <w:rFonts w:asciiTheme="minorHAnsi" w:hAnsiTheme="minorHAnsi" w:cs="Helvetica"/>
-          <w:color w:val="333333"/>
-        </w:rPr>
-        <w:tab/>
-      </w:r>
-      <w:proofErr w:type="gramStart"/>
-      <w:r>
-        <w:rPr>
-          <w:rFonts w:asciiTheme="minorHAnsi" w:hAnsiTheme="minorHAnsi" w:cs="Helvetica"/>
-          <w:color w:val="333333"/>
-        </w:rPr>
-        <w:t>return</w:t>
-      </w:r>
-      <w:proofErr w:type="gramEnd"/>
-      <w:r>
-        <w:rPr>
-          <w:rFonts w:asciiTheme="minorHAnsi" w:hAnsiTheme="minorHAnsi" w:cs="Helvetica"/>
-          <w:color w:val="333333"/>
-        </w:rPr>
-        <w:t xml:space="preserve"> 1;</w:t>
-      </w:r>
-    </w:p>
-    <w:p>
-      <w:pPr>
-        <w:pStyle w:val="NormalWeb"/>
-        <w:shd w:val="clear" w:color="auto" w:fill="FFFFFF"/>
-        <w:spacing w:before="240" w:after="240" w:line="384" w:lineRule="atLeast"/>
-        <w:ind w:left="720"/>
-        <w:contextualSpacing/>
-        <w:rPr>
-          <w:rFonts w:asciiTheme="minorHAnsi" w:hAnsiTheme="minorHAnsi" w:cs="Helvetica"/>
-          <w:color w:val="333333"/>
-        </w:rPr>
-      </w:pPr>
+        <w:t>// Parse through the array of parameters and return 1 if there is a character other than a number.</w:t>
+      </w:r>
+    </w:p>
+    <w:p>
+      <w:pPr>
+        <w:pStyle w:val="NormalWeb"/>
+        <w:shd w:val="clear" w:color="auto" w:fill="FFFFFF"/>
+        <w:spacing w:before="240" w:after="240" w:line="384" w:lineRule="atLeast"/>
+        <w:ind w:left="720"/>
+        <w:contextualSpacing/>
+        <w:rPr>
+          <w:rFonts w:asciiTheme="minorHAnsi" w:hAnsiTheme="minorHAnsi" w:cs="Helvetica"/>
+          <w:color w:val="333333"/>
+        </w:rPr>
+      </w:pPr>
+      <w:r>
+        <w:rPr>
+          <w:rFonts w:asciiTheme="minorHAnsi" w:hAnsiTheme="minorHAnsi" w:cs="Helvetica"/>
+          <w:color w:val="333333"/>
+        </w:rPr>
+        <w:tab/>
+      </w:r>
+      <w:r>
+        <w:rPr>
+          <w:rFonts w:asciiTheme="minorHAnsi" w:hAnsiTheme="minorHAnsi" w:cs="Helvetica"/>
+          <w:color w:val="333333"/>
+        </w:rPr>
+        <w:tab/>
+        <w:t>for(i = 0; args[1][i] != '\0'; i++ )</w:t>
+      </w:r>
+    </w:p>
+    <w:p>
+      <w:pPr>
+        <w:pStyle w:val="NormalWeb"/>
+        <w:shd w:val="clear" w:color="auto" w:fill="FFFFFF"/>
+        <w:spacing w:before="240" w:after="240" w:line="384" w:lineRule="atLeast"/>
+        <w:ind w:left="720"/>
+        <w:contextualSpacing/>
+        <w:rPr>
+          <w:rFonts w:asciiTheme="minorHAnsi" w:hAnsiTheme="minorHAnsi" w:cs="Helvetica"/>
+          <w:color w:val="333333"/>
+        </w:rPr>
+      </w:pPr>
+      <w:r>
+        <w:rPr>
+          <w:rFonts w:asciiTheme="minorHAnsi" w:hAnsiTheme="minorHAnsi" w:cs="Helvetica"/>
+          <w:color w:val="333333"/>
+        </w:rPr>
+        <w:tab/>
+      </w:r>
+      <w:r>
+        <w:rPr>
+          <w:rFonts w:asciiTheme="minorHAnsi" w:hAnsiTheme="minorHAnsi" w:cs="Helvetica"/>
+          <w:color w:val="333333"/>
+        </w:rPr>
+        <w:tab/>
+        <w:t>{</w:t>
+      </w:r>
+    </w:p>
+    <w:p>
+      <w:pPr>
+        <w:pStyle w:val="NormalWeb"/>
+        <w:shd w:val="clear" w:color="auto" w:fill="FFFFFF"/>
+        <w:spacing w:before="240" w:after="240" w:line="384" w:lineRule="atLeast"/>
+        <w:ind w:left="720"/>
+        <w:contextualSpacing/>
+        <w:rPr>
+          <w:rFonts w:asciiTheme="minorHAnsi" w:hAnsiTheme="minorHAnsi" w:cs="Helvetica"/>
+          <w:color w:val="333333"/>
+        </w:rPr>
+      </w:pPr>
+      <w:r>
+        <w:rPr>
+          <w:rFonts w:asciiTheme="minorHAnsi" w:hAnsiTheme="minorHAnsi" w:cs="Helvetica"/>
+          <w:color w:val="333333"/>
+        </w:rPr>
+        <w:tab/>
+      </w:r>
+      <w:r>
+        <w:rPr>
+          <w:rFonts w:asciiTheme="minorHAnsi" w:hAnsiTheme="minorHAnsi" w:cs="Helvetica"/>
+          <w:color w:val="333333"/>
+        </w:rPr>
+        <w:tab/>
+      </w:r>
+      <w:r>
+        <w:rPr>
+          <w:rFonts w:asciiTheme="minorHAnsi" w:hAnsiTheme="minorHAnsi" w:cs="Helvetica"/>
+          <w:color w:val="333333"/>
+        </w:rPr>
+        <w:tab/>
+        <w:t>if (isdigit(args[1][i]) == 0)</w:t>
+      </w:r>
+    </w:p>
+    <w:p>
+      <w:pPr>
+        <w:pStyle w:val="NormalWeb"/>
+        <w:shd w:val="clear" w:color="auto" w:fill="FFFFFF"/>
+        <w:spacing w:before="240" w:after="240" w:line="384" w:lineRule="atLeast"/>
+        <w:ind w:left="720"/>
+        <w:contextualSpacing/>
+        <w:rPr>
+          <w:rFonts w:asciiTheme="minorHAnsi" w:hAnsiTheme="minorHAnsi" w:cs="Helvetica"/>
+          <w:color w:val="333333"/>
+        </w:rPr>
+      </w:pPr>
+      <w:r>
+        <w:rPr>
+          <w:rFonts w:asciiTheme="minorHAnsi" w:hAnsiTheme="minorHAnsi" w:cs="Helvetica"/>
+          <w:color w:val="333333"/>
+        </w:rPr>
+        <w:tab/>
+      </w:r>
+      <w:r>
+        <w:rPr>
+          <w:rFonts w:asciiTheme="minorHAnsi" w:hAnsiTheme="minorHAnsi" w:cs="Helvetica"/>
+          <w:color w:val="333333"/>
+        </w:rPr>
+        <w:tab/>
+      </w:r>
+      <w:r>
+        <w:rPr>
+          <w:rFonts w:asciiTheme="minorHAnsi" w:hAnsiTheme="minorHAnsi" w:cs="Helvetica"/>
+          <w:color w:val="333333"/>
+        </w:rPr>
+        <w:tab/>
+        <w:t>{</w:t>
+      </w:r>
+    </w:p>
+    <w:p>
+      <w:pPr>
+        <w:pStyle w:val="NormalWeb"/>
+        <w:shd w:val="clear" w:color="auto" w:fill="FFFFFF"/>
+        <w:spacing w:before="240" w:after="240" w:line="384" w:lineRule="atLeast"/>
+        <w:ind w:left="720"/>
+        <w:contextualSpacing/>
+        <w:rPr>
+          <w:rFonts w:asciiTheme="minorHAnsi" w:hAnsiTheme="minorHAnsi" w:cs="Helvetica"/>
+          <w:color w:val="333333"/>
+        </w:rPr>
+      </w:pPr>
+      <w:r>
+        <w:rPr>
+          <w:rFonts w:asciiTheme="minorHAnsi" w:hAnsiTheme="minorHAnsi" w:cs="Helvetica"/>
+          <w:color w:val="333333"/>
+        </w:rPr>
+        <w:tab/>
+      </w:r>
+      <w:r>
+        <w:rPr>
+          <w:rFonts w:asciiTheme="minorHAnsi" w:hAnsiTheme="minorHAnsi" w:cs="Helvetica"/>
+          <w:color w:val="333333"/>
+        </w:rPr>
+        <w:tab/>
+      </w:r>
+      <w:r>
+        <w:rPr>
+          <w:rFonts w:asciiTheme="minorHAnsi" w:hAnsiTheme="minorHAnsi" w:cs="Helvetica"/>
+          <w:color w:val="333333"/>
+        </w:rPr>
+        <w:tab/>
+      </w:r>
+      <w:r>
+        <w:rPr>
+          <w:rFonts w:asciiTheme="minorHAnsi" w:hAnsiTheme="minorHAnsi" w:cs="Helvetica"/>
+          <w:color w:val="333333"/>
+        </w:rPr>
+        <w:tab/>
+        <w:t>fprintf(stderr, "%s: input parameter should be an integer.\n", args[0]);</w:t>
+      </w:r>
+    </w:p>
+    <w:p>
+      <w:pPr>
+        <w:pStyle w:val="NormalWeb"/>
+        <w:shd w:val="clear" w:color="auto" w:fill="FFFFFF"/>
+        <w:spacing w:before="240" w:after="240" w:line="384" w:lineRule="atLeast"/>
+        <w:ind w:left="720"/>
+        <w:contextualSpacing/>
+        <w:rPr>
+          <w:rFonts w:asciiTheme="minorHAnsi" w:hAnsiTheme="minorHAnsi" w:cs="Helvetica"/>
+          <w:color w:val="333333"/>
+        </w:rPr>
+      </w:pPr>
+      <w:r>
+        <w:rPr>
+          <w:rFonts w:asciiTheme="minorHAnsi" w:hAnsiTheme="minorHAnsi" w:cs="Helvetica"/>
+          <w:color w:val="333333"/>
+        </w:rPr>
+        <w:tab/>
+      </w:r>
+      <w:r>
+        <w:rPr>
+          <w:rFonts w:asciiTheme="minorHAnsi" w:hAnsiTheme="minorHAnsi" w:cs="Helvetica"/>
+          <w:color w:val="333333"/>
+        </w:rPr>
+        <w:tab/>
+      </w:r>
+      <w:r>
+        <w:rPr>
+          <w:rFonts w:asciiTheme="minorHAnsi" w:hAnsiTheme="minorHAnsi" w:cs="Helvetica"/>
+          <w:color w:val="333333"/>
+        </w:rPr>
+        <w:tab/>
+      </w:r>
+      <w:r>
+        <w:rPr>
+          <w:rFonts w:asciiTheme="minorHAnsi" w:hAnsiTheme="minorHAnsi" w:cs="Helvetica"/>
+          <w:color w:val="333333"/>
+        </w:rPr>
+        <w:tab/>
+        <w:t>return 1;</w:t>
+      </w:r>
+      <w:r>
+        <w:rPr>
+          <w:rFonts w:asciiTheme="minorHAnsi" w:hAnsiTheme="minorHAnsi" w:cs="Helvetica"/>
+          <w:color w:val="333333"/>
+        </w:rPr>
+        <w:tab/>
+      </w:r>
+    </w:p>
+    <w:p>
+      <w:pPr>
+        <w:pStyle w:val="NormalWeb"/>
+        <w:shd w:val="clear" w:color="auto" w:fill="FFFFFF"/>
+        <w:spacing w:before="240" w:after="240" w:line="384" w:lineRule="atLeast"/>
+        <w:ind w:left="720"/>
+        <w:contextualSpacing/>
+        <w:rPr>
+          <w:rFonts w:asciiTheme="minorHAnsi" w:hAnsiTheme="minorHAnsi" w:cs="Helvetica"/>
+          <w:color w:val="333333"/>
+        </w:rPr>
+      </w:pPr>
+      <w:r>
+        <w:rPr>
+          <w:rFonts w:asciiTheme="minorHAnsi" w:hAnsiTheme="minorHAnsi" w:cs="Helvetica"/>
+          <w:color w:val="333333"/>
+        </w:rPr>
+        <w:tab/>
+      </w:r>
+      <w:r>
+        <w:rPr>
+          <w:rFonts w:asciiTheme="minorHAnsi" w:hAnsiTheme="minorHAnsi" w:cs="Helvetica"/>
+          <w:color w:val="333333"/>
+        </w:rPr>
+        <w:tab/>
+      </w:r>
       <w:r>
         <w:rPr>
           <w:rFonts w:asciiTheme="minorHAnsi" w:hAnsiTheme="minorHAnsi" w:cs="Helvetica"/>
@@ -3568,213 +3029,13 @@
           <w:color w:val="333333"/>
         </w:rPr>
       </w:pPr>
-    </w:p>
-    <w:p>
-      <w:pPr>
-        <w:pStyle w:val="NormalWeb"/>
-        <w:shd w:val="clear" w:color="auto" w:fill="FFFFFF"/>
-        <w:spacing w:before="240" w:after="240" w:line="384" w:lineRule="atLeast"/>
-        <w:ind w:left="720"/>
-        <w:contextualSpacing/>
-        <w:rPr>
-          <w:rFonts w:asciiTheme="minorHAnsi" w:hAnsiTheme="minorHAnsi" w:cs="Helvetica"/>
-          <w:color w:val="333333"/>
-        </w:rPr>
-      </w:pPr>
-      <w:r>
-        <w:rPr>
-          <w:rFonts w:asciiTheme="minorHAnsi" w:hAnsiTheme="minorHAnsi" w:cs="Helvetica"/>
-          <w:color w:val="333333"/>
-        </w:rPr>
-        <w:tab/>
-        <w:t xml:space="preserve">/* If argument count is equal to 2, then assign </w:t>
-      </w:r>
-      <w:proofErr w:type="spellStart"/>
-      <w:proofErr w:type="gramStart"/>
-      <w:r>
-        <w:rPr>
-          <w:rFonts w:asciiTheme="minorHAnsi" w:hAnsiTheme="minorHAnsi" w:cs="Helvetica"/>
-          <w:color w:val="333333"/>
-        </w:rPr>
-        <w:t>args</w:t>
-      </w:r>
-      <w:proofErr w:type="spellEnd"/>
-      <w:r>
-        <w:rPr>
-          <w:rFonts w:asciiTheme="minorHAnsi" w:hAnsiTheme="minorHAnsi" w:cs="Helvetica"/>
-          <w:color w:val="333333"/>
-        </w:rPr>
-        <w:t>[</w:t>
-      </w:r>
-      <w:proofErr w:type="gramEnd"/>
-      <w:r>
-        <w:rPr>
-          <w:rFonts w:asciiTheme="minorHAnsi" w:hAnsiTheme="minorHAnsi" w:cs="Helvetica"/>
-          <w:color w:val="333333"/>
-        </w:rPr>
-        <w:t>1] to count variable */</w:t>
-      </w:r>
-    </w:p>
-    <w:p>
-      <w:pPr>
-        <w:pStyle w:val="NormalWeb"/>
-        <w:shd w:val="clear" w:color="auto" w:fill="FFFFFF"/>
-        <w:spacing w:before="240" w:after="240" w:line="384" w:lineRule="atLeast"/>
-        <w:ind w:left="720"/>
-        <w:contextualSpacing/>
-        <w:rPr>
-          <w:rFonts w:asciiTheme="minorHAnsi" w:hAnsiTheme="minorHAnsi" w:cs="Helvetica"/>
-          <w:color w:val="333333"/>
-        </w:rPr>
-      </w:pPr>
-      <w:r>
-        <w:rPr>
-          <w:rFonts w:asciiTheme="minorHAnsi" w:hAnsiTheme="minorHAnsi" w:cs="Helvetica"/>
-          <w:color w:val="333333"/>
-        </w:rPr>
-        <w:tab/>
-      </w:r>
-      <w:proofErr w:type="gramStart"/>
-      <w:r>
-        <w:rPr>
-          <w:rFonts w:asciiTheme="minorHAnsi" w:hAnsiTheme="minorHAnsi" w:cs="Helvetica"/>
-          <w:color w:val="333333"/>
-        </w:rPr>
-        <w:t>if</w:t>
-      </w:r>
-      <w:proofErr w:type="gramEnd"/>
-      <w:r>
-        <w:rPr>
-          <w:rFonts w:asciiTheme="minorHAnsi" w:hAnsiTheme="minorHAnsi" w:cs="Helvetica"/>
-          <w:color w:val="333333"/>
-        </w:rPr>
-        <w:t xml:space="preserve"> (</w:t>
-      </w:r>
-      <w:proofErr w:type="spellStart"/>
-      <w:r>
-        <w:rPr>
-          <w:rFonts w:asciiTheme="minorHAnsi" w:hAnsiTheme="minorHAnsi" w:cs="Helvetica"/>
-          <w:color w:val="333333"/>
-        </w:rPr>
-        <w:t>nargs</w:t>
-      </w:r>
-      <w:proofErr w:type="spellEnd"/>
-      <w:r>
-        <w:rPr>
-          <w:rFonts w:asciiTheme="minorHAnsi" w:hAnsiTheme="minorHAnsi" w:cs="Helvetica"/>
-          <w:color w:val="333333"/>
-        </w:rPr>
-        <w:t xml:space="preserve"> == 2) </w:t>
-      </w:r>
-    </w:p>
-    <w:p>
-      <w:pPr>
-        <w:pStyle w:val="NormalWeb"/>
-        <w:shd w:val="clear" w:color="auto" w:fill="FFFFFF"/>
-        <w:spacing w:before="240" w:after="240" w:line="384" w:lineRule="atLeast"/>
-        <w:ind w:left="720"/>
-        <w:contextualSpacing/>
-        <w:rPr>
-          <w:rFonts w:asciiTheme="minorHAnsi" w:hAnsiTheme="minorHAnsi" w:cs="Helvetica"/>
-          <w:color w:val="333333"/>
-        </w:rPr>
-      </w:pPr>
-      <w:r>
-        <w:rPr>
-          <w:rFonts w:asciiTheme="minorHAnsi" w:hAnsiTheme="minorHAnsi" w:cs="Helvetica"/>
-          <w:color w:val="333333"/>
-        </w:rPr>
-        <w:tab/>
-        <w:t>{</w:t>
-      </w:r>
-    </w:p>
-    <w:p>
-      <w:pPr>
-        <w:pStyle w:val="NormalWeb"/>
-        <w:shd w:val="clear" w:color="auto" w:fill="FFFFFF"/>
-        <w:spacing w:before="240" w:after="240" w:line="384" w:lineRule="atLeast"/>
-        <w:ind w:left="720"/>
-        <w:contextualSpacing/>
-        <w:rPr>
-          <w:rFonts w:asciiTheme="minorHAnsi" w:hAnsiTheme="minorHAnsi" w:cs="Helvetica"/>
-          <w:color w:val="333333"/>
-        </w:rPr>
-      </w:pPr>
-      <w:r>
-        <w:rPr>
-          <w:rFonts w:asciiTheme="minorHAnsi" w:hAnsiTheme="minorHAnsi" w:cs="Helvetica"/>
-          <w:color w:val="333333"/>
-        </w:rPr>
-        <w:tab/>
-      </w:r>
-      <w:r>
-        <w:rPr>
-          <w:rFonts w:asciiTheme="minorHAnsi" w:hAnsiTheme="minorHAnsi" w:cs="Helvetica"/>
-          <w:color w:val="333333"/>
-        </w:rPr>
-        <w:tab/>
-      </w:r>
-      <w:proofErr w:type="gramStart"/>
-      <w:r>
-        <w:rPr>
-          <w:rFonts w:asciiTheme="minorHAnsi" w:hAnsiTheme="minorHAnsi" w:cs="Helvetica"/>
-          <w:color w:val="333333"/>
-        </w:rPr>
-        <w:t>count</w:t>
-      </w:r>
-      <w:proofErr w:type="gramEnd"/>
-      <w:r>
-        <w:rPr>
-          <w:rFonts w:asciiTheme="minorHAnsi" w:hAnsiTheme="minorHAnsi" w:cs="Helvetica"/>
-          <w:color w:val="333333"/>
-        </w:rPr>
-        <w:t xml:space="preserve"> =  </w:t>
-      </w:r>
-      <w:proofErr w:type="spellStart"/>
-      <w:r>
-        <w:rPr>
-          <w:rFonts w:asciiTheme="minorHAnsi" w:hAnsiTheme="minorHAnsi" w:cs="Helvetica"/>
-          <w:color w:val="333333"/>
-        </w:rPr>
-        <w:t>atoi</w:t>
-      </w:r>
-      <w:proofErr w:type="spellEnd"/>
-      <w:r>
-        <w:rPr>
-          <w:rFonts w:asciiTheme="minorHAnsi" w:hAnsiTheme="minorHAnsi" w:cs="Helvetica"/>
-          <w:color w:val="333333"/>
-        </w:rPr>
-        <w:t>(</w:t>
-      </w:r>
-      <w:proofErr w:type="spellStart"/>
-      <w:r>
-        <w:rPr>
-          <w:rFonts w:asciiTheme="minorHAnsi" w:hAnsiTheme="minorHAnsi" w:cs="Helvetica"/>
-          <w:color w:val="333333"/>
-        </w:rPr>
-        <w:t>args</w:t>
-      </w:r>
-      <w:proofErr w:type="spellEnd"/>
-      <w:r>
-        <w:rPr>
-          <w:rFonts w:asciiTheme="minorHAnsi" w:hAnsiTheme="minorHAnsi" w:cs="Helvetica"/>
-          <w:color w:val="333333"/>
-        </w:rPr>
-        <w:t>[1]);</w:t>
-      </w:r>
-    </w:p>
-    <w:p>
-      <w:pPr>
-        <w:pStyle w:val="NormalWeb"/>
-        <w:shd w:val="clear" w:color="auto" w:fill="FFFFFF"/>
-        <w:spacing w:before="240" w:after="240" w:line="384" w:lineRule="atLeast"/>
-        <w:ind w:left="720"/>
-        <w:contextualSpacing/>
-        <w:rPr>
-          <w:rFonts w:asciiTheme="minorHAnsi" w:hAnsiTheme="minorHAnsi" w:cs="Helvetica"/>
-          <w:color w:val="333333"/>
-        </w:rPr>
-      </w:pPr>
+      <w:r>
+        <w:rPr>
+          <w:rFonts w:asciiTheme="minorHAnsi" w:hAnsiTheme="minorHAnsi" w:cs="Helvetica"/>
+          <w:color w:val="333333"/>
+        </w:rPr>
+        <w:tab/>
+      </w:r>
       <w:r>
         <w:rPr>
           <w:rFonts w:asciiTheme="minorHAnsi" w:hAnsiTheme="minorHAnsi" w:cs="Helvetica"/>
@@ -3803,144 +3064,95 @@
         </w:rPr>
         <w:tab/>
       </w:r>
-    </w:p>
-    <w:p>
-      <w:pPr>
-        <w:pStyle w:val="NormalWeb"/>
-        <w:shd w:val="clear" w:color="auto" w:fill="FFFFFF"/>
-        <w:spacing w:before="240" w:after="240" w:line="384" w:lineRule="atLeast"/>
-        <w:ind w:left="720"/>
-        <w:contextualSpacing/>
-        <w:rPr>
-          <w:rFonts w:asciiTheme="minorHAnsi" w:hAnsiTheme="minorHAnsi" w:cs="Helvetica"/>
-          <w:color w:val="333333"/>
-        </w:rPr>
-      </w:pPr>
-      <w:r>
-        <w:rPr>
-          <w:rFonts w:asciiTheme="minorHAnsi" w:hAnsiTheme="minorHAnsi" w:cs="Helvetica"/>
-          <w:color w:val="333333"/>
-        </w:rPr>
-        <w:t xml:space="preserve">      //create the process producer and consumer an</w:t>
-      </w:r>
-      <w:r>
-        <w:rPr>
-          <w:rFonts w:asciiTheme="minorHAnsi" w:hAnsiTheme="minorHAnsi" w:cs="Helvetica"/>
-          <w:color w:val="333333"/>
-        </w:rPr>
-        <w:t>d put them in ready queue.</w:t>
-      </w:r>
-      <w:r>
-        <w:rPr>
-          <w:rFonts w:asciiTheme="minorHAnsi" w:hAnsiTheme="minorHAnsi" w:cs="Helvetica"/>
-          <w:color w:val="333333"/>
-        </w:rPr>
-        <w:tab/>
-      </w:r>
-    </w:p>
-    <w:p>
-      <w:pPr>
-        <w:pStyle w:val="NormalWeb"/>
-        <w:shd w:val="clear" w:color="auto" w:fill="FFFFFF"/>
-        <w:spacing w:before="240" w:after="240" w:line="384" w:lineRule="atLeast"/>
-        <w:ind w:left="720"/>
-        <w:contextualSpacing/>
-        <w:rPr>
-          <w:rFonts w:asciiTheme="minorHAnsi" w:hAnsiTheme="minorHAnsi" w:cs="Helvetica"/>
-          <w:color w:val="333333"/>
-        </w:rPr>
-      </w:pPr>
-      <w:r>
-        <w:rPr>
-          <w:rFonts w:asciiTheme="minorHAnsi" w:hAnsiTheme="minorHAnsi" w:cs="Helvetica"/>
-          <w:color w:val="333333"/>
-        </w:rPr>
-        <w:t xml:space="preserve">      </w:t>
-      </w:r>
-      <w:proofErr w:type="gramStart"/>
-      <w:r>
-        <w:rPr>
-          <w:rFonts w:asciiTheme="minorHAnsi" w:hAnsiTheme="minorHAnsi" w:cs="Helvetica"/>
-          <w:color w:val="333333"/>
-        </w:rPr>
-        <w:t>resume(</w:t>
-      </w:r>
-      <w:proofErr w:type="gramEnd"/>
-      <w:r>
-        <w:rPr>
-          <w:rFonts w:asciiTheme="minorHAnsi" w:hAnsiTheme="minorHAnsi" w:cs="Helvetica"/>
-          <w:color w:val="333333"/>
-        </w:rPr>
-        <w:t xml:space="preserve"> create(producer, 1024, 20, "producer", 3, count) );</w:t>
-      </w:r>
-    </w:p>
-    <w:p>
-      <w:pPr>
-        <w:pStyle w:val="NormalWeb"/>
-        <w:shd w:val="clear" w:color="auto" w:fill="FFFFFF"/>
-        <w:spacing w:before="240" w:after="240" w:line="384" w:lineRule="atLeast"/>
-        <w:ind w:left="720"/>
-        <w:contextualSpacing/>
-        <w:rPr>
-          <w:rFonts w:asciiTheme="minorHAnsi" w:hAnsiTheme="minorHAnsi" w:cs="Helvetica"/>
-          <w:color w:val="333333"/>
-        </w:rPr>
-      </w:pPr>
-      <w:r>
-        <w:rPr>
-          <w:rFonts w:asciiTheme="minorHAnsi" w:hAnsiTheme="minorHAnsi" w:cs="Helvetica"/>
-          <w:color w:val="333333"/>
-        </w:rPr>
-        <w:t xml:space="preserve">      </w:t>
-      </w:r>
-      <w:proofErr w:type="gramStart"/>
-      <w:r>
-        <w:rPr>
-          <w:rFonts w:asciiTheme="minorHAnsi" w:hAnsiTheme="minorHAnsi" w:cs="Helvetica"/>
-          <w:color w:val="333333"/>
-        </w:rPr>
-        <w:t>resume(</w:t>
-      </w:r>
-      <w:proofErr w:type="gramEnd"/>
-      <w:r>
-        <w:rPr>
-          <w:rFonts w:asciiTheme="minorHAnsi" w:hAnsiTheme="minorHAnsi" w:cs="Helvetica"/>
-          <w:color w:val="333333"/>
-        </w:rPr>
-        <w:t xml:space="preserve"> create(consumer, 102</w:t>
-      </w:r>
-      <w:r>
-        <w:rPr>
-          <w:rFonts w:asciiTheme="minorHAnsi" w:hAnsiTheme="minorHAnsi" w:cs="Helvetica"/>
-          <w:color w:val="333333"/>
-        </w:rPr>
-        <w:t>4, 20, "consumer", 3, count) );</w:t>
-      </w:r>
-      <w:r>
-        <w:rPr>
-          <w:rFonts w:asciiTheme="minorHAnsi" w:hAnsiTheme="minorHAnsi" w:cs="Helvetica"/>
-          <w:color w:val="333333"/>
-        </w:rPr>
-        <w:tab/>
-      </w:r>
-    </w:p>
-    <w:p>
-      <w:pPr>
-        <w:pStyle w:val="NormalWeb"/>
-        <w:shd w:val="clear" w:color="auto" w:fill="FFFFFF"/>
-        <w:spacing w:before="240" w:after="240" w:line="384" w:lineRule="atLeast"/>
-        <w:ind w:left="720"/>
-        <w:contextualSpacing/>
-        <w:rPr>
-          <w:rFonts w:asciiTheme="minorHAnsi" w:hAnsiTheme="minorHAnsi" w:cs="Helvetica"/>
-          <w:color w:val="333333"/>
-        </w:rPr>
-      </w:pPr>
-      <w:r>
-        <w:rPr>
-          <w:rFonts w:asciiTheme="minorHAnsi" w:hAnsiTheme="minorHAnsi" w:cs="Helvetica"/>
-          <w:color w:val="333333"/>
-        </w:rPr>
+      <w:r>
+        <w:rPr>
+          <w:rFonts w:asciiTheme="minorHAnsi" w:hAnsiTheme="minorHAnsi" w:cs="Helvetica"/>
+          <w:color w:val="333333"/>
+        </w:rPr>
+        <w:tab/>
+      </w:r>
+    </w:p>
+    <w:p>
+      <w:pPr>
+        <w:pStyle w:val="NormalWeb"/>
+        <w:shd w:val="clear" w:color="auto" w:fill="FFFFFF"/>
+        <w:spacing w:before="240" w:after="240" w:line="384" w:lineRule="atLeast"/>
+        <w:ind w:left="720"/>
+        <w:contextualSpacing/>
+        <w:rPr>
+          <w:rFonts w:asciiTheme="minorHAnsi" w:hAnsiTheme="minorHAnsi" w:cs="Helvetica"/>
+          <w:color w:val="333333"/>
+        </w:rPr>
+      </w:pPr>
+      <w:r>
+        <w:rPr>
+          <w:rFonts w:asciiTheme="minorHAnsi" w:hAnsiTheme="minorHAnsi" w:cs="Helvetica"/>
+          <w:color w:val="333333"/>
+        </w:rPr>
+        <w:tab/>
+      </w:r>
+      <w:r>
+        <w:rPr>
+          <w:rFonts w:asciiTheme="minorHAnsi" w:hAnsiTheme="minorHAnsi" w:cs="Helvetica"/>
+          <w:color w:val="333333"/>
+        </w:rPr>
+        <w:tab/>
+        <w:t>// Else, it can be safely converted to a number.</w:t>
+      </w:r>
+    </w:p>
+    <w:p>
+      <w:pPr>
+        <w:pStyle w:val="NormalWeb"/>
+        <w:shd w:val="clear" w:color="auto" w:fill="FFFFFF"/>
+        <w:spacing w:before="240" w:after="240" w:line="384" w:lineRule="atLeast"/>
+        <w:ind w:left="720"/>
+        <w:contextualSpacing/>
+        <w:rPr>
+          <w:rFonts w:asciiTheme="minorHAnsi" w:hAnsiTheme="minorHAnsi" w:cs="Helvetica"/>
+          <w:color w:val="333333"/>
+        </w:rPr>
+      </w:pPr>
+      <w:r>
+        <w:rPr>
+          <w:rFonts w:asciiTheme="minorHAnsi" w:hAnsiTheme="minorHAnsi" w:cs="Helvetica"/>
+          <w:color w:val="333333"/>
+        </w:rPr>
+        <w:tab/>
+      </w:r>
+      <w:r>
+        <w:rPr>
+          <w:rFonts w:asciiTheme="minorHAnsi" w:hAnsiTheme="minorHAnsi" w:cs="Helvetica"/>
+          <w:color w:val="333333"/>
+        </w:rPr>
+        <w:tab/>
+        <w:t>count =  atoi(args[1]);</w:t>
+      </w:r>
+      <w:r>
+        <w:rPr>
+          <w:rFonts w:asciiTheme="minorHAnsi" w:hAnsiTheme="minorHAnsi" w:cs="Helvetica"/>
+          <w:color w:val="333333"/>
+        </w:rPr>
+        <w:tab/>
+      </w:r>
+    </w:p>
+    <w:p>
+      <w:pPr>
+        <w:pStyle w:val="NormalWeb"/>
+        <w:shd w:val="clear" w:color="auto" w:fill="FFFFFF"/>
+        <w:spacing w:before="240" w:after="240" w:line="384" w:lineRule="atLeast"/>
+        <w:ind w:left="720"/>
+        <w:contextualSpacing/>
+        <w:rPr>
+          <w:rFonts w:asciiTheme="minorHAnsi" w:hAnsiTheme="minorHAnsi" w:cs="Helvetica"/>
+          <w:color w:val="333333"/>
+        </w:rPr>
+      </w:pPr>
+      <w:r>
+        <w:rPr>
+          <w:rFonts w:asciiTheme="minorHAnsi" w:hAnsiTheme="minorHAnsi" w:cs="Helvetica"/>
+          <w:color w:val="333333"/>
+        </w:rPr>
+        <w:tab/>
         <w:t>}</w:t>
       </w:r>
     </w:p>
@@ -3950,6 +3162,147 @@
         <w:shd w:val="clear" w:color="auto" w:fill="FFFFFF"/>
         <w:spacing w:before="240" w:after="240" w:line="384" w:lineRule="atLeast"/>
         <w:ind w:left="720"/>
+        <w:contextualSpacing/>
+        <w:rPr>
+          <w:rFonts w:asciiTheme="minorHAnsi" w:hAnsiTheme="minorHAnsi" w:cs="Helvetica"/>
+          <w:color w:val="333333"/>
+        </w:rPr>
+      </w:pPr>
+      <w:r>
+        <w:rPr>
+          <w:rFonts w:asciiTheme="minorHAnsi" w:hAnsiTheme="minorHAnsi" w:cs="Helvetica"/>
+          <w:color w:val="333333"/>
+        </w:rPr>
+        <w:tab/>
+      </w:r>
+    </w:p>
+    <w:p>
+      <w:pPr>
+        <w:pStyle w:val="NormalWeb"/>
+        <w:shd w:val="clear" w:color="auto" w:fill="FFFFFF"/>
+        <w:spacing w:before="240" w:after="240" w:line="384" w:lineRule="atLeast"/>
+        <w:ind w:left="720"/>
+        <w:contextualSpacing/>
+        <w:rPr>
+          <w:rFonts w:asciiTheme="minorHAnsi" w:hAnsiTheme="minorHAnsi" w:cs="Helvetica"/>
+          <w:color w:val="333333"/>
+        </w:rPr>
+      </w:pPr>
+      <w:r>
+        <w:rPr>
+          <w:rFonts w:asciiTheme="minorHAnsi" w:hAnsiTheme="minorHAnsi" w:cs="Helvetica"/>
+          <w:color w:val="333333"/>
+        </w:rPr>
+        <w:t xml:space="preserve">      //create the process producer and consumer and put them in ready queue.</w:t>
+      </w:r>
+    </w:p>
+    <w:p>
+      <w:pPr>
+        <w:pStyle w:val="NormalWeb"/>
+        <w:shd w:val="clear" w:color="auto" w:fill="FFFFFF"/>
+        <w:spacing w:before="240" w:after="240" w:line="384" w:lineRule="atLeast"/>
+        <w:ind w:left="720"/>
+        <w:contextualSpacing/>
+        <w:rPr>
+          <w:rFonts w:asciiTheme="minorHAnsi" w:hAnsiTheme="minorHAnsi" w:cs="Helvetica"/>
+          <w:color w:val="333333"/>
+        </w:rPr>
+      </w:pPr>
+      <w:r>
+        <w:rPr>
+          <w:rFonts w:asciiTheme="minorHAnsi" w:hAnsiTheme="minorHAnsi" w:cs="Helvetica"/>
+          <w:color w:val="333333"/>
+        </w:rPr>
+        <w:t xml:space="preserve">      //Look at the definitions of function create and resume in exinu/system folder for reference.  </w:t>
+      </w:r>
+    </w:p>
+    <w:p>
+      <w:pPr>
+        <w:pStyle w:val="NormalWeb"/>
+        <w:shd w:val="clear" w:color="auto" w:fill="FFFFFF"/>
+        <w:spacing w:before="240" w:after="240" w:line="384" w:lineRule="atLeast"/>
+        <w:ind w:left="720"/>
+        <w:contextualSpacing/>
+        <w:rPr>
+          <w:rFonts w:asciiTheme="minorHAnsi" w:hAnsiTheme="minorHAnsi" w:cs="Helvetica"/>
+          <w:color w:val="333333"/>
+        </w:rPr>
+      </w:pPr>
+      <w:r>
+        <w:rPr>
+          <w:rFonts w:asciiTheme="minorHAnsi" w:hAnsiTheme="minorHAnsi" w:cs="Helvetica"/>
+          <w:color w:val="333333"/>
+        </w:rPr>
+        <w:tab/>
+      </w:r>
+    </w:p>
+    <w:p>
+      <w:pPr>
+        <w:pStyle w:val="NormalWeb"/>
+        <w:shd w:val="clear" w:color="auto" w:fill="FFFFFF"/>
+        <w:spacing w:before="240" w:after="240" w:line="384" w:lineRule="atLeast"/>
+        <w:ind w:left="720"/>
+        <w:contextualSpacing/>
+        <w:rPr>
+          <w:rFonts w:asciiTheme="minorHAnsi" w:hAnsiTheme="minorHAnsi" w:cs="Helvetica"/>
+          <w:color w:val="333333"/>
+        </w:rPr>
+      </w:pPr>
+      <w:r>
+        <w:rPr>
+          <w:rFonts w:asciiTheme="minorHAnsi" w:hAnsiTheme="minorHAnsi" w:cs="Helvetica"/>
+          <w:color w:val="333333"/>
+        </w:rPr>
+        <w:lastRenderedPageBreak/>
+        <w:t xml:space="preserve">      resume( create(producer, 1024, 20, "producer", 3, count) );</w:t>
+      </w:r>
+    </w:p>
+    <w:p>
+      <w:pPr>
+        <w:pStyle w:val="NormalWeb"/>
+        <w:shd w:val="clear" w:color="auto" w:fill="FFFFFF"/>
+        <w:spacing w:before="240" w:after="240" w:line="384" w:lineRule="atLeast"/>
+        <w:ind w:left="720"/>
+        <w:contextualSpacing/>
+        <w:rPr>
+          <w:rFonts w:asciiTheme="minorHAnsi" w:hAnsiTheme="minorHAnsi" w:cs="Helvetica"/>
+          <w:color w:val="333333"/>
+        </w:rPr>
+      </w:pPr>
+      <w:r>
+        <w:rPr>
+          <w:rFonts w:asciiTheme="minorHAnsi" w:hAnsiTheme="minorHAnsi" w:cs="Helvetica"/>
+          <w:color w:val="333333"/>
+        </w:rPr>
+        <w:t xml:space="preserve">      resume( create(consumer, 1024, 20, "consumer", 3, count) );</w:t>
+      </w:r>
+    </w:p>
+    <w:p>
+      <w:pPr>
+        <w:pStyle w:val="NormalWeb"/>
+        <w:shd w:val="clear" w:color="auto" w:fill="FFFFFF"/>
+        <w:spacing w:before="240" w:after="240" w:line="384" w:lineRule="atLeast"/>
+        <w:ind w:left="720"/>
+        <w:contextualSpacing/>
+        <w:rPr>
+          <w:rFonts w:asciiTheme="minorHAnsi" w:hAnsiTheme="minorHAnsi" w:cs="Helvetica"/>
+          <w:color w:val="333333"/>
+        </w:rPr>
+      </w:pPr>
+      <w:r>
+        <w:rPr>
+          <w:rFonts w:asciiTheme="minorHAnsi" w:hAnsiTheme="minorHAnsi" w:cs="Helvetica"/>
+          <w:color w:val="333333"/>
+        </w:rPr>
+        <w:t>}</w:t>
+      </w:r>
+    </w:p>
+    <w:p>
+      <w:pPr>
+        <w:pStyle w:val="NormalWeb"/>
+        <w:shd w:val="clear" w:color="auto" w:fill="FFFFFF"/>
+        <w:spacing w:before="240" w:after="240" w:line="384" w:lineRule="atLeast"/>
+        <w:ind w:left="720"/>
         <w:rPr>
           <w:rFonts w:asciiTheme="minorHAnsi" w:hAnsiTheme="minorHAnsi" w:cs="Helvetica"/>
           <w:b/>
@@ -3983,25 +3336,7 @@
           <w:b/>
           <w:color w:val="333333"/>
         </w:rPr>
-        <w:t>Akshay Kamath (</w:t>
-      </w:r>
-      <w:proofErr w:type="spellStart"/>
-      <w:r>
-        <w:rPr>
-          <w:rFonts w:asciiTheme="minorHAnsi" w:hAnsiTheme="minorHAnsi" w:cs="Helvetica"/>
-          <w:b/>
-          <w:color w:val="333333"/>
-        </w:rPr>
-        <w:t>akkamath</w:t>
-      </w:r>
-      <w:proofErr w:type="spellEnd"/>
-      <w:r>
-        <w:rPr>
-          <w:rFonts w:asciiTheme="minorHAnsi" w:hAnsiTheme="minorHAnsi" w:cs="Helvetica"/>
-          <w:b/>
-          <w:color w:val="333333"/>
-        </w:rPr>
-        <w:t>)</w:t>
+        <w:t>Akshay Kamath (akkamath)</w:t>
       </w:r>
     </w:p>
     <w:p>
@@ -4067,23 +3402,7 @@
           <w:rFonts w:asciiTheme="minorHAnsi" w:hAnsiTheme="minorHAnsi" w:cs="Helvetica"/>
           <w:color w:val="333333"/>
         </w:rPr>
-        <w:t xml:space="preserve"> ‘</w:t>
-      </w:r>
-      <w:proofErr w:type="spellStart"/>
-      <w:r>
-        <w:rPr>
-          <w:rFonts w:asciiTheme="minorHAnsi" w:hAnsiTheme="minorHAnsi" w:cs="Helvetica"/>
-          <w:color w:val="333333"/>
-        </w:rPr>
-        <w:t>MakeFile</w:t>
-      </w:r>
-      <w:proofErr w:type="spellEnd"/>
-      <w:r>
-        <w:rPr>
-          <w:rFonts w:asciiTheme="minorHAnsi" w:hAnsiTheme="minorHAnsi" w:cs="Helvetica"/>
-          <w:color w:val="333333"/>
-        </w:rPr>
-        <w:t>’ changes</w:t>
+        <w:t xml:space="preserve"> ‘MakeFile’ changes</w:t>
       </w:r>
       <w:r>
         <w:rPr>
@@ -4114,71 +3433,55 @@
         </w:rPr>
         <w:t>Debugging the errors and fixing issues</w:t>
       </w:r>
-    </w:p>
-    <w:p>
-      <w:pPr>
-        <w:pStyle w:val="NormalWeb"/>
-        <w:shd w:val="clear" w:color="auto" w:fill="FFFFFF"/>
-        <w:spacing w:before="240" w:after="240" w:line="384" w:lineRule="atLeast"/>
-        <w:ind w:left="720"/>
-        <w:rPr>
-          <w:rFonts w:asciiTheme="minorHAnsi" w:hAnsiTheme="minorHAnsi" w:cs="Helvetica"/>
-          <w:color w:val="333333"/>
-        </w:rPr>
-      </w:pPr>
-      <w:proofErr w:type="spellStart"/>
+      <w:r>
+        <w:rPr>
+          <w:rFonts w:asciiTheme="minorHAnsi" w:hAnsiTheme="minorHAnsi" w:cs="Helvetica"/>
+          <w:color w:val="333333"/>
+        </w:rPr>
+        <w:t>.</w:t>
+      </w:r>
+      <w:r>
+        <w:rPr>
+          <w:rFonts w:asciiTheme="minorHAnsi" w:hAnsiTheme="minorHAnsi" w:cs="Helvetica"/>
+          <w:color w:val="333333"/>
+        </w:rPr>
+        <w:t xml:space="preserve"> </w:t>
+      </w:r>
+      <w:r>
+        <w:rPr>
+          <w:rFonts w:asciiTheme="minorHAnsi" w:hAnsiTheme="minorHAnsi" w:cs="Helvetica"/>
+          <w:color w:val="333333"/>
+        </w:rPr>
+        <w:t>A</w:t>
+      </w:r>
+      <w:bookmarkStart w:id="0" w:name="_GoBack"/>
+      <w:bookmarkEnd w:id="0"/>
+      <w:r>
+        <w:rPr>
+          <w:rFonts w:asciiTheme="minorHAnsi" w:hAnsiTheme="minorHAnsi" w:cs="Helvetica"/>
+          <w:color w:val="333333"/>
+        </w:rPr>
+        <w:t xml:space="preserve">dded error handling for non-numeric characters. </w:t>
+      </w:r>
+    </w:p>
+    <w:p>
+      <w:pPr>
+        <w:pStyle w:val="NormalWeb"/>
+        <w:shd w:val="clear" w:color="auto" w:fill="FFFFFF"/>
+        <w:spacing w:before="240" w:after="240" w:line="384" w:lineRule="atLeast"/>
+        <w:ind w:left="720"/>
+        <w:rPr>
+          <w:rFonts w:asciiTheme="minorHAnsi" w:hAnsiTheme="minorHAnsi" w:cs="Helvetica"/>
+          <w:color w:val="333333"/>
+        </w:rPr>
+      </w:pPr>
       <w:r>
         <w:rPr>
           <w:rFonts w:asciiTheme="minorHAnsi" w:hAnsiTheme="minorHAnsi" w:cs="Helvetica"/>
           <w:b/>
           <w:color w:val="333333"/>
         </w:rPr>
-        <w:t>Sameedha</w:t>
-      </w:r>
-      <w:proofErr w:type="spellEnd"/>
-      <w:r>
-        <w:rPr>
-          <w:rFonts w:asciiTheme="minorHAnsi" w:hAnsiTheme="minorHAnsi" w:cs="Helvetica"/>
-          <w:b/>
-          <w:color w:val="333333"/>
-        </w:rPr>
-        <w:t xml:space="preserve"> </w:t>
-      </w:r>
-      <w:proofErr w:type="spellStart"/>
-      <w:r>
-        <w:rPr>
-          <w:rFonts w:asciiTheme="minorHAnsi" w:hAnsiTheme="minorHAnsi" w:cs="Helvetica"/>
-          <w:b/>
-          <w:color w:val="333333"/>
-        </w:rPr>
-        <w:t>Bairagi</w:t>
-      </w:r>
-      <w:proofErr w:type="spellEnd"/>
-      <w:r>
-        <w:rPr>
-          <w:rFonts w:asciiTheme="minorHAnsi" w:hAnsiTheme="minorHAnsi" w:cs="Helvetica"/>
-          <w:b/>
-          <w:color w:val="333333"/>
-        </w:rPr>
-        <w:t xml:space="preserve"> (</w:t>
-      </w:r>
-      <w:proofErr w:type="spellStart"/>
-      <w:r>
-        <w:rPr>
-          <w:rFonts w:asciiTheme="minorHAnsi" w:hAnsiTheme="minorHAnsi" w:cs="Helvetica"/>
-          <w:b/>
-          <w:color w:val="333333"/>
-        </w:rPr>
-        <w:t>sbairagi</w:t>
-      </w:r>
-      <w:proofErr w:type="spellEnd"/>
-      <w:r>
-        <w:rPr>
-          <w:rFonts w:asciiTheme="minorHAnsi" w:hAnsiTheme="minorHAnsi" w:cs="Helvetica"/>
-          <w:b/>
-          <w:color w:val="333333"/>
-        </w:rPr>
-        <w:t>)</w:t>
+        <w:t>Sameedha Bairagi (sbairagi)</w:t>
       </w:r>
     </w:p>
     <w:p>
@@ -4269,8 +3572,6 @@
         </w:rPr>
         <w:t>Debugging the errors and fixing issues</w:t>
       </w:r>
-      <w:bookmarkStart w:id="0" w:name="_GoBack"/>
-      <w:bookmarkEnd w:id="0"/>
     </w:p>
     <w:sectPr>
       <w:pgSz w:w="12240" w:h="15840"/>

</xml_diff>